<commit_message>
Added Final Project Report to Doc.
Also updated game description
</commit_message>
<xml_diff>
--- a/Documentation/Description-Roles.docx
+++ b/Documentation/Description-Roles.docx
@@ -1,6 +1,6 @@
 
 <file path=word/document.xml><?xml version="1.0" encoding="utf-8"?>
-<w:document xmlns:wpc="http://schemas.microsoft.com/office/word/2010/wordprocessingCanvas" xmlns:mc="http://schemas.openxmlformats.org/markup-compatibility/2006" xmlns:o="urn:schemas-microsoft-com:office:office" xmlns:r="http://schemas.openxmlformats.org/officeDocument/2006/relationships" xmlns:m="http://schemas.openxmlformats.org/officeDocument/2006/math" xmlns:v="urn:schemas-microsoft-com:vml" xmlns:wp14="http://schemas.microsoft.com/office/word/2010/wordprocessingDrawing" xmlns:wp="http://schemas.openxmlformats.org/drawingml/2006/wordprocessingDrawing" xmlns:w10="urn:schemas-microsoft-com:office:word" xmlns:w="http://schemas.openxmlformats.org/wordprocessingml/2006/main" xmlns:w14="http://schemas.microsoft.com/office/word/2010/wordml" xmlns:w15="http://schemas.microsoft.com/office/word/2012/wordml" xmlns:wpg="http://schemas.microsoft.com/office/word/2010/wordprocessingGroup" xmlns:wpi="http://schemas.microsoft.com/office/word/2010/wordprocessingInk" xmlns:wne="http://schemas.microsoft.com/office/word/2006/wordml" xmlns:wps="http://schemas.microsoft.com/office/word/2010/wordprocessingShape" mc:Ignorable="w14 w15 wp14">
+<w:document xmlns:mo="http://schemas.microsoft.com/office/mac/office/2008/main" xmlns:ve="http://schemas.openxmlformats.org/markup-compatibility/2006" xmlns:mv="urn:schemas-microsoft-com:mac:vml" xmlns:o="urn:schemas-microsoft-com:office:office" xmlns:r="http://schemas.openxmlformats.org/officeDocument/2006/relationships" xmlns:m="http://schemas.openxmlformats.org/officeDocument/2006/math" xmlns:v="urn:schemas-microsoft-com:vml" xmlns:wp="http://schemas.openxmlformats.org/drawingml/2006/wordprocessingDrawing" xmlns:w10="urn:schemas-microsoft-com:office:word" xmlns:w="http://schemas.openxmlformats.org/wordprocessingml/2006/main" xmlns:wne="http://schemas.microsoft.com/office/word/2006/wordml">
   <w:body>
     <w:p>
       <w:pPr>
@@ -123,7 +123,275 @@
         <w:spacing w:line="480" w:lineRule="auto"/>
         <w:ind w:firstLine="720"/>
       </w:pPr>
-    </w:p>
+      <w:r>
+        <w:rPr>
+          <w:noProof/>
+        </w:rPr>
+        <w:drawing>
+          <wp:anchor distT="0" distB="0" distL="114300" distR="114300" simplePos="0" relativeHeight="251659264" behindDoc="1" locked="0" layoutInCell="1" allowOverlap="1">
+            <wp:simplePos x="0" y="0"/>
+            <wp:positionH relativeFrom="column">
+              <wp:posOffset>3200400</wp:posOffset>
+            </wp:positionH>
+            <wp:positionV relativeFrom="paragraph">
+              <wp:posOffset>339725</wp:posOffset>
+            </wp:positionV>
+            <wp:extent cx="711200" cy="901700"/>
+            <wp:effectExtent l="25400" t="0" r="0" b="0"/>
+            <wp:wrapNone/>
+            <wp:docPr id="2" name="" descr="::CakeClicker:Data:cartoon-people-farmer.png"/>
+            <wp:cNvGraphicFramePr>
+              <a:graphicFrameLocks xmlns:a="http://schemas.openxmlformats.org/drawingml/2006/main" noChangeAspect="1"/>
+            </wp:cNvGraphicFramePr>
+            <a:graphic xmlns:a="http://schemas.openxmlformats.org/drawingml/2006/main">
+              <a:graphicData uri="http://schemas.openxmlformats.org/drawingml/2006/picture">
+                <pic:pic xmlns:pic="http://schemas.openxmlformats.org/drawingml/2006/picture">
+                  <pic:nvPicPr>
+                    <pic:cNvPr id="0" name="Picture 2" descr="::CakeClicker:Data:cartoon-people-farmer.png"/>
+                    <pic:cNvPicPr>
+                      <a:picLocks noChangeAspect="1" noChangeArrowheads="1"/>
+                    </pic:cNvPicPr>
+                  </pic:nvPicPr>
+                  <pic:blipFill>
+                    <a:blip r:embed="rId5"/>
+                    <a:srcRect/>
+                    <a:stretch>
+                      <a:fillRect/>
+                    </a:stretch>
+                  </pic:blipFill>
+                  <pic:spPr bwMode="auto">
+                    <a:xfrm>
+                      <a:off x="0" y="0"/>
+                      <a:ext cx="711200" cy="901700"/>
+                    </a:xfrm>
+                    <a:prstGeom prst="rect">
+                      <a:avLst/>
+                    </a:prstGeom>
+                    <a:noFill/>
+                    <a:ln w="9525">
+                      <a:noFill/>
+                      <a:miter lim="800000"/>
+                      <a:headEnd/>
+                      <a:tailEnd/>
+                    </a:ln>
+                  </pic:spPr>
+                </pic:pic>
+              </a:graphicData>
+            </a:graphic>
+          </wp:anchor>
+        </w:drawing>
+      </w:r>
+      <w:r>
+        <w:rPr>
+          <w:noProof/>
+        </w:rPr>
+        <w:drawing>
+          <wp:anchor distT="0" distB="0" distL="114300" distR="114300" simplePos="0" relativeHeight="251660288" behindDoc="1" locked="0" layoutInCell="1" allowOverlap="1">
+            <wp:simplePos x="0" y="0"/>
+            <wp:positionH relativeFrom="column">
+              <wp:posOffset>342900</wp:posOffset>
+            </wp:positionH>
+            <wp:positionV relativeFrom="paragraph">
+              <wp:posOffset>339725</wp:posOffset>
+            </wp:positionV>
+            <wp:extent cx="914400" cy="914400"/>
+            <wp:effectExtent l="0" t="0" r="0" b="0"/>
+            <wp:wrapNone/>
+            <wp:docPr id="3" name="" descr="::CakeClicker:Data:soccer_mom.png"/>
+            <wp:cNvGraphicFramePr>
+              <a:graphicFrameLocks xmlns:a="http://schemas.openxmlformats.org/drawingml/2006/main" noChangeAspect="1"/>
+            </wp:cNvGraphicFramePr>
+            <a:graphic xmlns:a="http://schemas.openxmlformats.org/drawingml/2006/main">
+              <a:graphicData uri="http://schemas.openxmlformats.org/drawingml/2006/picture">
+                <pic:pic xmlns:pic="http://schemas.openxmlformats.org/drawingml/2006/picture">
+                  <pic:nvPicPr>
+                    <pic:cNvPr id="0" name="Picture 3" descr="::CakeClicker:Data:soccer_mom.png"/>
+                    <pic:cNvPicPr>
+                      <a:picLocks noChangeAspect="1" noChangeArrowheads="1"/>
+                    </pic:cNvPicPr>
+                  </pic:nvPicPr>
+                  <pic:blipFill>
+                    <a:blip r:embed="rId6"/>
+                    <a:srcRect/>
+                    <a:stretch>
+                      <a:fillRect/>
+                    </a:stretch>
+                  </pic:blipFill>
+                  <pic:spPr bwMode="auto">
+                    <a:xfrm>
+                      <a:off x="0" y="0"/>
+                      <a:ext cx="914400" cy="914400"/>
+                    </a:xfrm>
+                    <a:prstGeom prst="rect">
+                      <a:avLst/>
+                    </a:prstGeom>
+                    <a:noFill/>
+                    <a:ln w="9525">
+                      <a:noFill/>
+                      <a:miter lim="800000"/>
+                      <a:headEnd/>
+                      <a:tailEnd/>
+                    </a:ln>
+                  </pic:spPr>
+                </pic:pic>
+              </a:graphicData>
+            </a:graphic>
+          </wp:anchor>
+        </w:drawing>
+      </w:r>
+      <w:r>
+        <w:t xml:space="preserve">Units: </w:t>
+      </w:r>
+    </w:p>
+    <w:p>
+      <w:pPr>
+        <w:spacing w:line="480" w:lineRule="auto"/>
+        <w:ind w:firstLine="720"/>
+      </w:pPr>
+    </w:p>
+    <w:p>
+      <w:pPr>
+        <w:spacing w:line="480" w:lineRule="auto"/>
+        <w:ind w:firstLine="720"/>
+      </w:pPr>
+    </w:p>
+    <w:p>
+      <w:pPr>
+        <w:spacing w:line="480" w:lineRule="auto"/>
+        <w:ind w:firstLine="720"/>
+      </w:pPr>
+    </w:p>
+    <w:p>
+      <w:pPr>
+        <w:spacing w:line="480" w:lineRule="auto"/>
+        <w:ind w:firstLine="720"/>
+      </w:pPr>
+    </w:p>
+    <w:p>
+      <w:pPr>
+        <w:spacing w:line="480" w:lineRule="auto"/>
+        <w:ind w:firstLine="720"/>
+      </w:pPr>
+      <w:r>
+        <w:rPr>
+          <w:noProof/>
+        </w:rPr>
+        <w:drawing>
+          <wp:anchor distT="0" distB="0" distL="114300" distR="114300" simplePos="0" relativeHeight="251661312" behindDoc="1" locked="0" layoutInCell="1" allowOverlap="1">
+            <wp:simplePos x="0" y="0"/>
+            <wp:positionH relativeFrom="column">
+              <wp:posOffset>3200400</wp:posOffset>
+            </wp:positionH>
+            <wp:positionV relativeFrom="paragraph">
+              <wp:posOffset>69215</wp:posOffset>
+            </wp:positionV>
+            <wp:extent cx="758190" cy="774700"/>
+            <wp:effectExtent l="0" t="0" r="3810" b="0"/>
+            <wp:wrapNone/>
+            <wp:docPr id="4" name="" descr="::CakeClicker:Data:Rocket.png"/>
+            <wp:cNvGraphicFramePr>
+              <a:graphicFrameLocks xmlns:a="http://schemas.openxmlformats.org/drawingml/2006/main" noChangeAspect="1"/>
+            </wp:cNvGraphicFramePr>
+            <a:graphic xmlns:a="http://schemas.openxmlformats.org/drawingml/2006/main">
+              <a:graphicData uri="http://schemas.openxmlformats.org/drawingml/2006/picture">
+                <pic:pic xmlns:pic="http://schemas.openxmlformats.org/drawingml/2006/picture">
+                  <pic:nvPicPr>
+                    <pic:cNvPr id="0" name="Picture 4" descr="::CakeClicker:Data:Rocket.png"/>
+                    <pic:cNvPicPr>
+                      <a:picLocks noChangeAspect="1" noChangeArrowheads="1"/>
+                    </pic:cNvPicPr>
+                  </pic:nvPicPr>
+                  <pic:blipFill>
+                    <a:blip r:embed="rId7"/>
+                    <a:srcRect/>
+                    <a:stretch>
+                      <a:fillRect/>
+                    </a:stretch>
+                  </pic:blipFill>
+                  <pic:spPr bwMode="auto">
+                    <a:xfrm>
+                      <a:off x="0" y="0"/>
+                      <a:ext cx="758190" cy="774700"/>
+                    </a:xfrm>
+                    <a:prstGeom prst="rect">
+                      <a:avLst/>
+                    </a:prstGeom>
+                    <a:noFill/>
+                    <a:ln w="9525">
+                      <a:noFill/>
+                      <a:miter lim="800000"/>
+                      <a:headEnd/>
+                      <a:tailEnd/>
+                    </a:ln>
+                  </pic:spPr>
+                </pic:pic>
+              </a:graphicData>
+            </a:graphic>
+          </wp:anchor>
+        </w:drawing>
+      </w:r>
+      <w:r>
+        <w:rPr>
+          <w:noProof/>
+        </w:rPr>
+        <w:drawing>
+          <wp:anchor distT="0" distB="0" distL="114300" distR="114300" simplePos="0" relativeHeight="251658240" behindDoc="1" locked="0" layoutInCell="1" allowOverlap="1">
+            <wp:simplePos x="0" y="0"/>
+            <wp:positionH relativeFrom="column">
+              <wp:posOffset>114300</wp:posOffset>
+            </wp:positionH>
+            <wp:positionV relativeFrom="paragraph">
+              <wp:posOffset>69215</wp:posOffset>
+            </wp:positionV>
+            <wp:extent cx="914400" cy="673100"/>
+            <wp:effectExtent l="25400" t="0" r="0" b="0"/>
+            <wp:wrapNone/>
+            <wp:docPr id="1" name="" descr="::CakeClicker:Data:blue-van-hi.png"/>
+            <wp:cNvGraphicFramePr>
+              <a:graphicFrameLocks xmlns:a="http://schemas.openxmlformats.org/drawingml/2006/main" noChangeAspect="1"/>
+            </wp:cNvGraphicFramePr>
+            <a:graphic xmlns:a="http://schemas.openxmlformats.org/drawingml/2006/main">
+              <a:graphicData uri="http://schemas.openxmlformats.org/drawingml/2006/picture">
+                <pic:pic xmlns:pic="http://schemas.openxmlformats.org/drawingml/2006/picture">
+                  <pic:nvPicPr>
+                    <pic:cNvPr id="0" name="Picture 1" descr="::CakeClicker:Data:blue-van-hi.png"/>
+                    <pic:cNvPicPr>
+                      <a:picLocks noChangeAspect="1" noChangeArrowheads="1"/>
+                    </pic:cNvPicPr>
+                  </pic:nvPicPr>
+                  <pic:blipFill>
+                    <a:blip r:embed="rId8"/>
+                    <a:srcRect/>
+                    <a:stretch>
+                      <a:fillRect/>
+                    </a:stretch>
+                  </pic:blipFill>
+                  <pic:spPr bwMode="auto">
+                    <a:xfrm>
+                      <a:off x="0" y="0"/>
+                      <a:ext cx="914400" cy="673100"/>
+                    </a:xfrm>
+                    <a:prstGeom prst="rect">
+                      <a:avLst/>
+                    </a:prstGeom>
+                    <a:noFill/>
+                    <a:ln w="9525">
+                      <a:noFill/>
+                      <a:miter lim="800000"/>
+                      <a:headEnd/>
+                      <a:tailEnd/>
+                    </a:ln>
+                  </pic:spPr>
+                </pic:pic>
+              </a:graphicData>
+            </a:graphic>
+          </wp:anchor>
+        </w:drawing>
+      </w:r>
+    </w:p>
+    <w:p/>
+    <w:p/>
+    <w:p/>
     <w:p>
       <w:r>
         <w:t>Roles:</w:t>
@@ -160,8 +428,7 @@
     </w:p>
     <w:sectPr>
       <w:pgSz w:w="12240" w:h="15840"/>
-      <w:pgMar w:top="1440" w:right="1440" w:bottom="1440" w:left="1440" w:header="720" w:footer="720" w:gutter="0"/>
-      <w:cols w:space="720"/>
+      <w:pgMar w:top="1440" w:right="1440" w:bottom="1440" w:left="1440" w:gutter="0"/>
       <w:docGrid w:linePitch="360"/>
     </w:sectPr>
   </w:body>
@@ -169,7 +436,7 @@
 </file>
 
 <file path=word/numbering.xml><?xml version="1.0" encoding="utf-8"?>
-<w:numbering xmlns:wpc="http://schemas.microsoft.com/office/word/2010/wordprocessingCanvas" xmlns:mc="http://schemas.openxmlformats.org/markup-compatibility/2006" xmlns:o="urn:schemas-microsoft-com:office:office" xmlns:r="http://schemas.openxmlformats.org/officeDocument/2006/relationships" xmlns:m="http://schemas.openxmlformats.org/officeDocument/2006/math" xmlns:v="urn:schemas-microsoft-com:vml" xmlns:wp14="http://schemas.microsoft.com/office/word/2010/wordprocessingDrawing" xmlns:wp="http://schemas.openxmlformats.org/drawingml/2006/wordprocessingDrawing" xmlns:w10="urn:schemas-microsoft-com:office:word" xmlns:w="http://schemas.openxmlformats.org/wordprocessingml/2006/main" xmlns:w14="http://schemas.microsoft.com/office/word/2010/wordml" xmlns:w15="http://schemas.microsoft.com/office/word/2012/wordml" xmlns:wpg="http://schemas.microsoft.com/office/word/2010/wordprocessingGroup" xmlns:wpi="http://schemas.microsoft.com/office/word/2010/wordprocessingInk" xmlns:wne="http://schemas.microsoft.com/office/word/2006/wordml" xmlns:wps="http://schemas.microsoft.com/office/word/2010/wordprocessingShape" mc:Ignorable="w14 w15 wp14">
+<w:numbering xmlns:mo="http://schemas.microsoft.com/office/mac/office/2008/main" xmlns:ve="http://schemas.openxmlformats.org/markup-compatibility/2006" xmlns:mv="urn:schemas-microsoft-com:mac:vml" xmlns:o="urn:schemas-microsoft-com:office:office" xmlns:r="http://schemas.openxmlformats.org/officeDocument/2006/relationships" xmlns:m="http://schemas.openxmlformats.org/officeDocument/2006/math" xmlns:v="urn:schemas-microsoft-com:vml" xmlns:wp="http://schemas.openxmlformats.org/drawingml/2006/wordprocessingDrawing" xmlns:w10="urn:schemas-microsoft-com:office:word" xmlns:w="http://schemas.openxmlformats.org/wordprocessingml/2006/main" xmlns:wne="http://schemas.microsoft.com/office/word/2006/wordml">
   <w:abstractNum w:abstractNumId="0">
     <w:nsid w:val="15A6248C"/>
     <w:multiLevelType w:val="hybridMultilevel"/>
@@ -636,7 +903,7 @@
 </file>
 
 <file path=word/styles.xml><?xml version="1.0" encoding="utf-8"?>
-<w:styles xmlns:mc="http://schemas.openxmlformats.org/markup-compatibility/2006" xmlns:r="http://schemas.openxmlformats.org/officeDocument/2006/relationships" xmlns:w="http://schemas.openxmlformats.org/wordprocessingml/2006/main" xmlns:w14="http://schemas.microsoft.com/office/word/2010/wordml" xmlns:w15="http://schemas.microsoft.com/office/word/2012/wordml" mc:Ignorable="w14 w15">
+<w:styles xmlns:r="http://schemas.openxmlformats.org/officeDocument/2006/relationships" xmlns:w="http://schemas.openxmlformats.org/wordprocessingml/2006/main">
   <w:docDefaults>
     <w:rPrDefault>
       <w:rPr>
@@ -652,369 +919,153 @@
       </w:pPr>
     </w:pPrDefault>
   </w:docDefaults>
-  <w:latentStyles w:defLockedState="0" w:defUIPriority="99" w:defSemiHidden="0" w:defUnhideWhenUsed="0" w:defQFormat="0" w:count="371">
-    <w:lsdException w:name="Normal" w:uiPriority="0" w:qFormat="1"/>
-    <w:lsdException w:name="heading 1" w:uiPriority="9" w:qFormat="1"/>
-    <w:lsdException w:name="heading 2" w:semiHidden="1" w:uiPriority="9" w:unhideWhenUsed="1" w:qFormat="1"/>
-    <w:lsdException w:name="heading 3" w:semiHidden="1" w:uiPriority="9" w:unhideWhenUsed="1" w:qFormat="1"/>
-    <w:lsdException w:name="heading 4" w:semiHidden="1" w:uiPriority="9" w:unhideWhenUsed="1" w:qFormat="1"/>
-    <w:lsdException w:name="heading 5" w:semiHidden="1" w:uiPriority="9" w:unhideWhenUsed="1" w:qFormat="1"/>
-    <w:lsdException w:name="heading 6" w:semiHidden="1" w:uiPriority="9" w:unhideWhenUsed="1" w:qFormat="1"/>
-    <w:lsdException w:name="heading 7" w:semiHidden="1" w:uiPriority="9" w:unhideWhenUsed="1" w:qFormat="1"/>
-    <w:lsdException w:name="heading 8" w:semiHidden="1" w:uiPriority="9" w:unhideWhenUsed="1" w:qFormat="1"/>
-    <w:lsdException w:name="heading 9" w:semiHidden="1" w:uiPriority="9" w:unhideWhenUsed="1" w:qFormat="1"/>
-    <w:lsdException w:name="index 1" w:semiHidden="1" w:unhideWhenUsed="1"/>
-    <w:lsdException w:name="index 2" w:semiHidden="1" w:unhideWhenUsed="1"/>
-    <w:lsdException w:name="index 3" w:semiHidden="1" w:unhideWhenUsed="1"/>
-    <w:lsdException w:name="index 4" w:semiHidden="1" w:unhideWhenUsed="1"/>
-    <w:lsdException w:name="index 5" w:semiHidden="1" w:unhideWhenUsed="1"/>
-    <w:lsdException w:name="index 6" w:semiHidden="1" w:unhideWhenUsed="1"/>
-    <w:lsdException w:name="index 7" w:semiHidden="1" w:unhideWhenUsed="1"/>
-    <w:lsdException w:name="index 8" w:semiHidden="1" w:unhideWhenUsed="1"/>
-    <w:lsdException w:name="index 9" w:semiHidden="1" w:unhideWhenUsed="1"/>
-    <w:lsdException w:name="toc 1" w:semiHidden="1" w:uiPriority="39" w:unhideWhenUsed="1"/>
-    <w:lsdException w:name="toc 2" w:semiHidden="1" w:uiPriority="39" w:unhideWhenUsed="1"/>
-    <w:lsdException w:name="toc 3" w:semiHidden="1" w:uiPriority="39" w:unhideWhenUsed="1"/>
-    <w:lsdException w:name="toc 4" w:semiHidden="1" w:uiPriority="39" w:unhideWhenUsed="1"/>
-    <w:lsdException w:name="toc 5" w:semiHidden="1" w:uiPriority="39" w:unhideWhenUsed="1"/>
-    <w:lsdException w:name="toc 6" w:semiHidden="1" w:uiPriority="39" w:unhideWhenUsed="1"/>
-    <w:lsdException w:name="toc 7" w:semiHidden="1" w:uiPriority="39" w:unhideWhenUsed="1"/>
-    <w:lsdException w:name="toc 8" w:semiHidden="1" w:uiPriority="39" w:unhideWhenUsed="1"/>
-    <w:lsdException w:name="toc 9" w:semiHidden="1" w:uiPriority="39" w:unhideWhenUsed="1"/>
-    <w:lsdException w:name="Normal Indent" w:semiHidden="1" w:unhideWhenUsed="1"/>
-    <w:lsdException w:name="footnote text" w:semiHidden="1" w:unhideWhenUsed="1"/>
-    <w:lsdException w:name="annotation text" w:semiHidden="1" w:unhideWhenUsed="1"/>
-    <w:lsdException w:name="header" w:semiHidden="1" w:unhideWhenUsed="1"/>
-    <w:lsdException w:name="footer" w:semiHidden="1" w:unhideWhenUsed="1"/>
-    <w:lsdException w:name="index heading" w:semiHidden="1" w:unhideWhenUsed="1"/>
-    <w:lsdException w:name="caption" w:semiHidden="1" w:uiPriority="35" w:unhideWhenUsed="1" w:qFormat="1"/>
-    <w:lsdException w:name="table of figures" w:semiHidden="1" w:unhideWhenUsed="1"/>
-    <w:lsdException w:name="envelope address" w:semiHidden="1" w:unhideWhenUsed="1"/>
-    <w:lsdException w:name="envelope return" w:semiHidden="1" w:unhideWhenUsed="1"/>
-    <w:lsdException w:name="footnote reference" w:semiHidden="1" w:unhideWhenUsed="1"/>
-    <w:lsdException w:name="annotation reference" w:semiHidden="1" w:unhideWhenUsed="1"/>
-    <w:lsdException w:name="line number" w:semiHidden="1" w:unhideWhenUsed="1"/>
-    <w:lsdException w:name="page number" w:semiHidden="1" w:unhideWhenUsed="1"/>
-    <w:lsdException w:name="endnote reference" w:semiHidden="1" w:unhideWhenUsed="1"/>
-    <w:lsdException w:name="endnote text" w:semiHidden="1" w:unhideWhenUsed="1"/>
-    <w:lsdException w:name="table of authorities" w:semiHidden="1" w:unhideWhenUsed="1"/>
-    <w:lsdException w:name="macro" w:semiHidden="1" w:unhideWhenUsed="1"/>
-    <w:lsdException w:name="toa heading" w:semiHidden="1" w:unhideWhenUsed="1"/>
-    <w:lsdException w:name="List" w:semiHidden="1" w:unhideWhenUsed="1"/>
-    <w:lsdException w:name="List Bullet" w:semiHidden="1" w:unhideWhenUsed="1"/>
-    <w:lsdException w:name="List Number" w:semiHidden="1" w:unhideWhenUsed="1"/>
-    <w:lsdException w:name="List 2" w:semiHidden="1" w:unhideWhenUsed="1"/>
-    <w:lsdException w:name="List 3" w:semiHidden="1" w:unhideWhenUsed="1"/>
-    <w:lsdException w:name="List 4" w:semiHidden="1" w:unhideWhenUsed="1"/>
-    <w:lsdException w:name="List 5" w:semiHidden="1" w:unhideWhenUsed="1"/>
-    <w:lsdException w:name="List Bullet 2" w:semiHidden="1" w:unhideWhenUsed="1"/>
-    <w:lsdException w:name="List Bullet 3" w:semiHidden="1" w:unhideWhenUsed="1"/>
-    <w:lsdException w:name="List Bullet 4" w:semiHidden="1" w:unhideWhenUsed="1"/>
-    <w:lsdException w:name="List Bullet 5" w:semiHidden="1" w:unhideWhenUsed="1"/>
-    <w:lsdException w:name="List Number 2" w:semiHidden="1" w:unhideWhenUsed="1"/>
-    <w:lsdException w:name="List Number 3" w:semiHidden="1" w:unhideWhenUsed="1"/>
-    <w:lsdException w:name="List Number 4" w:semiHidden="1" w:unhideWhenUsed="1"/>
-    <w:lsdException w:name="List Number 5" w:semiHidden="1" w:unhideWhenUsed="1"/>
-    <w:lsdException w:name="Title" w:uiPriority="10" w:qFormat="1"/>
-    <w:lsdException w:name="Closing" w:semiHidden="1" w:unhideWhenUsed="1"/>
-    <w:lsdException w:name="Signature" w:semiHidden="1" w:unhideWhenUsed="1"/>
-    <w:lsdException w:name="Default Paragraph Font" w:semiHidden="1" w:uiPriority="1" w:unhideWhenUsed="1"/>
-    <w:lsdException w:name="Body Text" w:semiHidden="1" w:unhideWhenUsed="1"/>
-    <w:lsdException w:name="Body Text Indent" w:semiHidden="1" w:unhideWhenUsed="1"/>
-    <w:lsdException w:name="List Continue" w:semiHidden="1" w:unhideWhenUsed="1"/>
-    <w:lsdException w:name="List Continue 2" w:semiHidden="1" w:unhideWhenUsed="1"/>
-    <w:lsdException w:name="List Continue 3" w:semiHidden="1" w:unhideWhenUsed="1"/>
-    <w:lsdException w:name="List Continue 4" w:semiHidden="1" w:unhideWhenUsed="1"/>
-    <w:lsdException w:name="List Continue 5" w:semiHidden="1" w:unhideWhenUsed="1"/>
-    <w:lsdException w:name="Message Header" w:semiHidden="1" w:unhideWhenUsed="1"/>
-    <w:lsdException w:name="Subtitle" w:uiPriority="11" w:qFormat="1"/>
-    <w:lsdException w:name="Salutation" w:semiHidden="1" w:unhideWhenUsed="1"/>
-    <w:lsdException w:name="Date" w:semiHidden="1" w:unhideWhenUsed="1"/>
-    <w:lsdException w:name="Body Text First Indent" w:semiHidden="1" w:unhideWhenUsed="1"/>
-    <w:lsdException w:name="Body Text First Indent 2" w:semiHidden="1" w:unhideWhenUsed="1"/>
-    <w:lsdException w:name="Note Heading" w:semiHidden="1" w:unhideWhenUsed="1"/>
-    <w:lsdException w:name="Body Text 2" w:semiHidden="1" w:unhideWhenUsed="1"/>
-    <w:lsdException w:name="Body Text 3" w:semiHidden="1" w:unhideWhenUsed="1"/>
-    <w:lsdException w:name="Body Text Indent 2" w:semiHidden="1" w:unhideWhenUsed="1"/>
-    <w:lsdException w:name="Body Text Indent 3" w:semiHidden="1" w:unhideWhenUsed="1"/>
-    <w:lsdException w:name="Block Text" w:semiHidden="1" w:unhideWhenUsed="1"/>
-    <w:lsdException w:name="Hyperlink" w:semiHidden="1" w:unhideWhenUsed="1"/>
-    <w:lsdException w:name="FollowedHyperlink" w:semiHidden="1" w:unhideWhenUsed="1"/>
-    <w:lsdException w:name="Strong" w:uiPriority="22" w:qFormat="1"/>
-    <w:lsdException w:name="Emphasis" w:uiPriority="20" w:qFormat="1"/>
-    <w:lsdException w:name="Document Map" w:semiHidden="1" w:unhideWhenUsed="1"/>
-    <w:lsdException w:name="Plain Text" w:semiHidden="1" w:unhideWhenUsed="1"/>
-    <w:lsdException w:name="E-mail Signature" w:semiHidden="1" w:unhideWhenUsed="1"/>
-    <w:lsdException w:name="HTML Top of Form" w:semiHidden="1" w:unhideWhenUsed="1"/>
-    <w:lsdException w:name="HTML Bottom of Form" w:semiHidden="1" w:unhideWhenUsed="1"/>
-    <w:lsdException w:name="Normal (Web)" w:semiHidden="1" w:unhideWhenUsed="1"/>
-    <w:lsdException w:name="HTML Acronym" w:semiHidden="1" w:unhideWhenUsed="1"/>
-    <w:lsdException w:name="HTML Address" w:semiHidden="1" w:unhideWhenUsed="1"/>
-    <w:lsdException w:name="HTML Cite" w:semiHidden="1" w:unhideWhenUsed="1"/>
-    <w:lsdException w:name="HTML Code" w:semiHidden="1" w:unhideWhenUsed="1"/>
-    <w:lsdException w:name="HTML Definition" w:semiHidden="1" w:unhideWhenUsed="1"/>
-    <w:lsdException w:name="HTML Keyboard" w:semiHidden="1" w:unhideWhenUsed="1"/>
-    <w:lsdException w:name="HTML Preformatted" w:semiHidden="1" w:unhideWhenUsed="1"/>
-    <w:lsdException w:name="HTML Sample" w:semiHidden="1" w:unhideWhenUsed="1"/>
-    <w:lsdException w:name="HTML Typewriter" w:semiHidden="1" w:unhideWhenUsed="1"/>
-    <w:lsdException w:name="HTML Variable" w:semiHidden="1" w:unhideWhenUsed="1"/>
-    <w:lsdException w:name="Normal Table" w:semiHidden="1" w:unhideWhenUsed="1"/>
-    <w:lsdException w:name="annotation subject" w:semiHidden="1" w:unhideWhenUsed="1"/>
-    <w:lsdException w:name="No List" w:semiHidden="1" w:unhideWhenUsed="1"/>
-    <w:lsdException w:name="Outline List 1" w:semiHidden="1" w:unhideWhenUsed="1"/>
-    <w:lsdException w:name="Outline List 2" w:semiHidden="1" w:unhideWhenUsed="1"/>
-    <w:lsdException w:name="Outline List 3" w:semiHidden="1" w:unhideWhenUsed="1"/>
-    <w:lsdException w:name="Table Simple 1" w:semiHidden="1" w:unhideWhenUsed="1"/>
-    <w:lsdException w:name="Table Simple 2" w:semiHidden="1" w:unhideWhenUsed="1"/>
-    <w:lsdException w:name="Table Simple 3" w:semiHidden="1" w:unhideWhenUsed="1"/>
-    <w:lsdException w:name="Table Classic 1" w:semiHidden="1" w:unhideWhenUsed="1"/>
-    <w:lsdException w:name="Table Classic 2" w:semiHidden="1" w:unhideWhenUsed="1"/>
-    <w:lsdException w:name="Table Classic 3" w:semiHidden="1" w:unhideWhenUsed="1"/>
-    <w:lsdException w:name="Table Classic 4" w:semiHidden="1" w:unhideWhenUsed="1"/>
-    <w:lsdException w:name="Table Colorful 1" w:semiHidden="1" w:unhideWhenUsed="1"/>
-    <w:lsdException w:name="Table Colorful 2" w:semiHidden="1" w:unhideWhenUsed="1"/>
-    <w:lsdException w:name="Table Colorful 3" w:semiHidden="1" w:unhideWhenUsed="1"/>
-    <w:lsdException w:name="Table Columns 1" w:semiHidden="1" w:unhideWhenUsed="1"/>
-    <w:lsdException w:name="Table Columns 2" w:semiHidden="1" w:unhideWhenUsed="1"/>
-    <w:lsdException w:name="Table Columns 3" w:semiHidden="1" w:unhideWhenUsed="1"/>
-    <w:lsdException w:name="Table Columns 4" w:semiHidden="1" w:unhideWhenUsed="1"/>
-    <w:lsdException w:name="Table Columns 5" w:semiHidden="1" w:unhideWhenUsed="1"/>
-    <w:lsdException w:name="Table Grid 1" w:semiHidden="1" w:unhideWhenUsed="1"/>
-    <w:lsdException w:name="Table Grid 2" w:semiHidden="1" w:unhideWhenUsed="1"/>
-    <w:lsdException w:name="Table Grid 3" w:semiHidden="1" w:unhideWhenUsed="1"/>
-    <w:lsdException w:name="Table Grid 4" w:semiHidden="1" w:unhideWhenUsed="1"/>
-    <w:lsdException w:name="Table Grid 5" w:semiHidden="1" w:unhideWhenUsed="1"/>
-    <w:lsdException w:name="Table Grid 6" w:semiHidden="1" w:unhideWhenUsed="1"/>
-    <w:lsdException w:name="Table Grid 7" w:semiHidden="1" w:unhideWhenUsed="1"/>
-    <w:lsdException w:name="Table Grid 8" w:semiHidden="1" w:unhideWhenUsed="1"/>
-    <w:lsdException w:name="Table List 1" w:semiHidden="1" w:unhideWhenUsed="1"/>
-    <w:lsdException w:name="Table List 2" w:semiHidden="1" w:unhideWhenUsed="1"/>
-    <w:lsdException w:name="Table List 3" w:semiHidden="1" w:unhideWhenUsed="1"/>
-    <w:lsdException w:name="Table List 4" w:semiHidden="1" w:unhideWhenUsed="1"/>
-    <w:lsdException w:name="Table List 5" w:semiHidden="1" w:unhideWhenUsed="1"/>
-    <w:lsdException w:name="Table List 6" w:semiHidden="1" w:unhideWhenUsed="1"/>
-    <w:lsdException w:name="Table List 7" w:semiHidden="1" w:unhideWhenUsed="1"/>
-    <w:lsdException w:name="Table List 8" w:semiHidden="1" w:unhideWhenUsed="1"/>
-    <w:lsdException w:name="Table 3D effects 1" w:semiHidden="1" w:unhideWhenUsed="1"/>
-    <w:lsdException w:name="Table 3D effects 2" w:semiHidden="1" w:unhideWhenUsed="1"/>
-    <w:lsdException w:name="Table 3D effects 3" w:semiHidden="1" w:unhideWhenUsed="1"/>
-    <w:lsdException w:name="Table Contemporary" w:semiHidden="1" w:unhideWhenUsed="1"/>
-    <w:lsdException w:name="Table Elegant" w:semiHidden="1" w:unhideWhenUsed="1"/>
-    <w:lsdException w:name="Table Professional" w:semiHidden="1" w:unhideWhenUsed="1"/>
-    <w:lsdException w:name="Table Subtle 1" w:semiHidden="1" w:unhideWhenUsed="1"/>
-    <w:lsdException w:name="Table Subtle 2" w:semiHidden="1" w:unhideWhenUsed="1"/>
-    <w:lsdException w:name="Table Web 1" w:semiHidden="1" w:unhideWhenUsed="1"/>
-    <w:lsdException w:name="Table Web 2" w:semiHidden="1" w:unhideWhenUsed="1"/>
-    <w:lsdException w:name="Table Web 3" w:semiHidden="1" w:unhideWhenUsed="1"/>
-    <w:lsdException w:name="Balloon Text" w:semiHidden="1" w:unhideWhenUsed="1"/>
-    <w:lsdException w:name="Table Grid" w:uiPriority="39"/>
-    <w:lsdException w:name="Table Theme" w:semiHidden="1" w:unhideWhenUsed="1"/>
-    <w:lsdException w:name="Placeholder Text" w:semiHidden="1"/>
-    <w:lsdException w:name="No Spacing" w:uiPriority="1" w:qFormat="1"/>
-    <w:lsdException w:name="Light Shading" w:uiPriority="60"/>
-    <w:lsdException w:name="Light List" w:uiPriority="61"/>
-    <w:lsdException w:name="Light Grid" w:uiPriority="62"/>
-    <w:lsdException w:name="Medium Shading 1" w:uiPriority="63"/>
-    <w:lsdException w:name="Medium Shading 2" w:uiPriority="64"/>
-    <w:lsdException w:name="Medium List 1" w:uiPriority="65"/>
-    <w:lsdException w:name="Medium List 2" w:uiPriority="66"/>
-    <w:lsdException w:name="Medium Grid 1" w:uiPriority="67"/>
-    <w:lsdException w:name="Medium Grid 2" w:uiPriority="68"/>
-    <w:lsdException w:name="Medium Grid 3" w:uiPriority="69"/>
-    <w:lsdException w:name="Dark List" w:uiPriority="70"/>
-    <w:lsdException w:name="Colorful Shading" w:uiPriority="71"/>
-    <w:lsdException w:name="Colorful List" w:uiPriority="72"/>
-    <w:lsdException w:name="Colorful Grid" w:uiPriority="73"/>
-    <w:lsdException w:name="Light Shading Accent 1" w:uiPriority="60"/>
-    <w:lsdException w:name="Light List Accent 1" w:uiPriority="61"/>
-    <w:lsdException w:name="Light Grid Accent 1" w:uiPriority="62"/>
-    <w:lsdException w:name="Medium Shading 1 Accent 1" w:uiPriority="63"/>
-    <w:lsdException w:name="Medium Shading 2 Accent 1" w:uiPriority="64"/>
-    <w:lsdException w:name="Medium List 1 Accent 1" w:uiPriority="65"/>
-    <w:lsdException w:name="Revision" w:semiHidden="1"/>
-    <w:lsdException w:name="List Paragraph" w:uiPriority="34" w:qFormat="1"/>
-    <w:lsdException w:name="Quote" w:uiPriority="29" w:qFormat="1"/>
-    <w:lsdException w:name="Intense Quote" w:uiPriority="30" w:qFormat="1"/>
-    <w:lsdException w:name="Medium List 2 Accent 1" w:uiPriority="66"/>
-    <w:lsdException w:name="Medium Grid 1 Accent 1" w:uiPriority="67"/>
-    <w:lsdException w:name="Medium Grid 2 Accent 1" w:uiPriority="68"/>
-    <w:lsdException w:name="Medium Grid 3 Accent 1" w:uiPriority="69"/>
-    <w:lsdException w:name="Dark List Accent 1" w:uiPriority="70"/>
-    <w:lsdException w:name="Colorful Shading Accent 1" w:uiPriority="71"/>
-    <w:lsdException w:name="Colorful List Accent 1" w:uiPriority="72"/>
-    <w:lsdException w:name="Colorful Grid Accent 1" w:uiPriority="73"/>
-    <w:lsdException w:name="Light Shading Accent 2" w:uiPriority="60"/>
-    <w:lsdException w:name="Light List Accent 2" w:uiPriority="61"/>
-    <w:lsdException w:name="Light Grid Accent 2" w:uiPriority="62"/>
-    <w:lsdException w:name="Medium Shading 1 Accent 2" w:uiPriority="63"/>
-    <w:lsdException w:name="Medium Shading 2 Accent 2" w:uiPriority="64"/>
-    <w:lsdException w:name="Medium List 1 Accent 2" w:uiPriority="65"/>
-    <w:lsdException w:name="Medium List 2 Accent 2" w:uiPriority="66"/>
-    <w:lsdException w:name="Medium Grid 1 Accent 2" w:uiPriority="67"/>
-    <w:lsdException w:name="Medium Grid 2 Accent 2" w:uiPriority="68"/>
-    <w:lsdException w:name="Medium Grid 3 Accent 2" w:uiPriority="69"/>
-    <w:lsdException w:name="Dark List Accent 2" w:uiPriority="70"/>
-    <w:lsdException w:name="Colorful Shading Accent 2" w:uiPriority="71"/>
-    <w:lsdException w:name="Colorful List Accent 2" w:uiPriority="72"/>
-    <w:lsdException w:name="Colorful Grid Accent 2" w:uiPriority="73"/>
-    <w:lsdException w:name="Light Shading Accent 3" w:uiPriority="60"/>
-    <w:lsdException w:name="Light List Accent 3" w:uiPriority="61"/>
-    <w:lsdException w:name="Light Grid Accent 3" w:uiPriority="62"/>
-    <w:lsdException w:name="Medium Shading 1 Accent 3" w:uiPriority="63"/>
-    <w:lsdException w:name="Medium Shading 2 Accent 3" w:uiPriority="64"/>
-    <w:lsdException w:name="Medium List 1 Accent 3" w:uiPriority="65"/>
-    <w:lsdException w:name="Medium List 2 Accent 3" w:uiPriority="66"/>
-    <w:lsdException w:name="Medium Grid 1 Accent 3" w:uiPriority="67"/>
-    <w:lsdException w:name="Medium Grid 2 Accent 3" w:uiPriority="68"/>
-    <w:lsdException w:name="Medium Grid 3 Accent 3" w:uiPriority="69"/>
-    <w:lsdException w:name="Dark List Accent 3" w:uiPriority="70"/>
-    <w:lsdException w:name="Colorful Shading Accent 3" w:uiPriority="71"/>
-    <w:lsdException w:name="Colorful List Accent 3" w:uiPriority="72"/>
-    <w:lsdException w:name="Colorful Grid Accent 3" w:uiPriority="73"/>
-    <w:lsdException w:name="Light Shading Accent 4" w:uiPriority="60"/>
-    <w:lsdException w:name="Light List Accent 4" w:uiPriority="61"/>
-    <w:lsdException w:name="Light Grid Accent 4" w:uiPriority="62"/>
-    <w:lsdException w:name="Medium Shading 1 Accent 4" w:uiPriority="63"/>
-    <w:lsdException w:name="Medium Shading 2 Accent 4" w:uiPriority="64"/>
-    <w:lsdException w:name="Medium List 1 Accent 4" w:uiPriority="65"/>
-    <w:lsdException w:name="Medium List 2 Accent 4" w:uiPriority="66"/>
-    <w:lsdException w:name="Medium Grid 1 Accent 4" w:uiPriority="67"/>
-    <w:lsdException w:name="Medium Grid 2 Accent 4" w:uiPriority="68"/>
-    <w:lsdException w:name="Medium Grid 3 Accent 4" w:uiPriority="69"/>
-    <w:lsdException w:name="Dark List Accent 4" w:uiPriority="70"/>
-    <w:lsdException w:name="Colorful Shading Accent 4" w:uiPriority="71"/>
-    <w:lsdException w:name="Colorful List Accent 4" w:uiPriority="72"/>
-    <w:lsdException w:name="Colorful Grid Accent 4" w:uiPriority="73"/>
-    <w:lsdException w:name="Light Shading Accent 5" w:uiPriority="60"/>
-    <w:lsdException w:name="Light List Accent 5" w:uiPriority="61"/>
-    <w:lsdException w:name="Light Grid Accent 5" w:uiPriority="62"/>
-    <w:lsdException w:name="Medium Shading 1 Accent 5" w:uiPriority="63"/>
-    <w:lsdException w:name="Medium Shading 2 Accent 5" w:uiPriority="64"/>
-    <w:lsdException w:name="Medium List 1 Accent 5" w:uiPriority="65"/>
-    <w:lsdException w:name="Medium List 2 Accent 5" w:uiPriority="66"/>
-    <w:lsdException w:name="Medium Grid 1 Accent 5" w:uiPriority="67"/>
-    <w:lsdException w:name="Medium Grid 2 Accent 5" w:uiPriority="68"/>
-    <w:lsdException w:name="Medium Grid 3 Accent 5" w:uiPriority="69"/>
-    <w:lsdException w:name="Dark List Accent 5" w:uiPriority="70"/>
-    <w:lsdException w:name="Colorful Shading Accent 5" w:uiPriority="71"/>
-    <w:lsdException w:name="Colorful List Accent 5" w:uiPriority="72"/>
-    <w:lsdException w:name="Colorful Grid Accent 5" w:uiPriority="73"/>
-    <w:lsdException w:name="Light Shading Accent 6" w:uiPriority="60"/>
-    <w:lsdException w:name="Light List Accent 6" w:uiPriority="61"/>
-    <w:lsdException w:name="Light Grid Accent 6" w:uiPriority="62"/>
-    <w:lsdException w:name="Medium Shading 1 Accent 6" w:uiPriority="63"/>
-    <w:lsdException w:name="Medium Shading 2 Accent 6" w:uiPriority="64"/>
-    <w:lsdException w:name="Medium List 1 Accent 6" w:uiPriority="65"/>
-    <w:lsdException w:name="Medium List 2 Accent 6" w:uiPriority="66"/>
-    <w:lsdException w:name="Medium Grid 1 Accent 6" w:uiPriority="67"/>
-    <w:lsdException w:name="Medium Grid 2 Accent 6" w:uiPriority="68"/>
-    <w:lsdException w:name="Medium Grid 3 Accent 6" w:uiPriority="69"/>
-    <w:lsdException w:name="Dark List Accent 6" w:uiPriority="70"/>
-    <w:lsdException w:name="Colorful Shading Accent 6" w:uiPriority="71"/>
-    <w:lsdException w:name="Colorful List Accent 6" w:uiPriority="72"/>
-    <w:lsdException w:name="Colorful Grid Accent 6" w:uiPriority="73"/>
-    <w:lsdException w:name="Subtle Emphasis" w:uiPriority="19" w:qFormat="1"/>
-    <w:lsdException w:name="Intense Emphasis" w:uiPriority="21" w:qFormat="1"/>
-    <w:lsdException w:name="Subtle Reference" w:uiPriority="31" w:qFormat="1"/>
-    <w:lsdException w:name="Intense Reference" w:uiPriority="32" w:qFormat="1"/>
-    <w:lsdException w:name="Book Title" w:uiPriority="33" w:qFormat="1"/>
-    <w:lsdException w:name="Bibliography" w:semiHidden="1" w:uiPriority="37" w:unhideWhenUsed="1"/>
-    <w:lsdException w:name="TOC Heading" w:semiHidden="1" w:uiPriority="39" w:unhideWhenUsed="1" w:qFormat="1"/>
-    <w:lsdException w:name="Grid Table 4" w:uiPriority="49"/>
-    <w:lsdException w:name="Grid Table 5 Dark" w:uiPriority="50"/>
-    <w:lsdException w:name="Grid Table 6 Colorful" w:uiPriority="51"/>
-    <w:lsdException w:name="Grid Table 7 Colorful" w:uiPriority="52"/>
-    <w:lsdException w:name="Grid Table 1 Light Accent 1" w:uiPriority="46"/>
-    <w:lsdException w:name="Grid Table 2 Accent 1" w:uiPriority="47"/>
-    <w:lsdException w:name="Grid Table 3 Accent 1" w:uiPriority="48"/>
-    <w:lsdException w:name="Grid Table 4 Accent 1" w:uiPriority="49"/>
-    <w:lsdException w:name="Grid Table 5 Dark Accent 1" w:uiPriority="50"/>
-    <w:lsdException w:name="Grid Table 6 Colorful Accent 1" w:uiPriority="51"/>
-    <w:lsdException w:name="Grid Table 7 Colorful Accent 1" w:uiPriority="52"/>
-    <w:lsdException w:name="Grid Table 1 Light Accent 2" w:uiPriority="46"/>
-    <w:lsdException w:name="Grid Table 2 Accent 2" w:uiPriority="47"/>
-    <w:lsdException w:name="Grid Table 3 Accent 2" w:uiPriority="48"/>
-    <w:lsdException w:name="Grid Table 4 Accent 2" w:uiPriority="49"/>
-    <w:lsdException w:name="Grid Table 5 Dark Accent 2" w:uiPriority="50"/>
-    <w:lsdException w:name="Grid Table 6 Colorful Accent 2" w:uiPriority="51"/>
-    <w:lsdException w:name="Grid Table 7 Colorful Accent 2" w:uiPriority="52"/>
-    <w:lsdException w:name="Grid Table 1 Light Accent 3" w:uiPriority="46"/>
-    <w:lsdException w:name="Grid Table 2 Accent 3" w:uiPriority="47"/>
-    <w:lsdException w:name="Grid Table 3 Accent 3" w:uiPriority="48"/>
-    <w:lsdException w:name="Grid Table 4 Accent 3" w:uiPriority="49"/>
-    <w:lsdException w:name="Grid Table 5 Dark Accent 3" w:uiPriority="50"/>
-    <w:lsdException w:name="Grid Table 6 Colorful Accent 3" w:uiPriority="51"/>
-    <w:lsdException w:name="Grid Table 7 Colorful Accent 3" w:uiPriority="52"/>
-    <w:lsdException w:name="Grid Table 1 Light Accent 4" w:uiPriority="46"/>
-    <w:lsdException w:name="Grid Table 2 Accent 4" w:uiPriority="47"/>
-    <w:lsdException w:name="Grid Table 3 Accent 4" w:uiPriority="48"/>
-    <w:lsdException w:name="Grid Table 4 Accent 4" w:uiPriority="49"/>
-    <w:lsdException w:name="Grid Table 5 Dark Accent 4" w:uiPriority="50"/>
-    <w:lsdException w:name="Grid Table 6 Colorful Accent 4" w:uiPriority="51"/>
-    <w:lsdException w:name="Grid Table 7 Colorful Accent 4" w:uiPriority="52"/>
-    <w:lsdException w:name="Grid Table 1 Light Accent 5" w:uiPriority="46"/>
-    <w:lsdException w:name="Grid Table 2 Accent 5" w:uiPriority="47"/>
-    <w:lsdException w:name="Grid Table 3 Accent 5" w:uiPriority="48"/>
-    <w:lsdException w:name="Grid Table 4 Accent 5" w:uiPriority="49"/>
-    <w:lsdException w:name="Grid Table 5 Dark Accent 5" w:uiPriority="50"/>
-    <w:lsdException w:name="Grid Table 6 Colorful Accent 5" w:uiPriority="51"/>
-    <w:lsdException w:name="Grid Table 7 Colorful Accent 5" w:uiPriority="52"/>
-    <w:lsdException w:name="Grid Table 1 Light Accent 6" w:uiPriority="46"/>
-    <w:lsdException w:name="Grid Table 2 Accent 6" w:uiPriority="47"/>
-    <w:lsdException w:name="Grid Table 3 Accent 6" w:uiPriority="48"/>
-    <w:lsdException w:name="Grid Table 4 Accent 6" w:uiPriority="49"/>
-    <w:lsdException w:name="Grid Table 5 Dark Accent 6" w:uiPriority="50"/>
-    <w:lsdException w:name="Grid Table 6 Colorful Accent 6" w:uiPriority="51"/>
-    <w:lsdException w:name="Grid Table 7 Colorful Accent 6" w:uiPriority="52"/>
-    <w:lsdException w:name="List Table 1 Light" w:uiPriority="46"/>
-    <w:lsdException w:name="List Table 2" w:uiPriority="47"/>
-    <w:lsdException w:name="List Table 3" w:uiPriority="48"/>
-    <w:lsdException w:name="List Table 4" w:uiPriority="49"/>
-    <w:lsdException w:name="List Table 5 Dark" w:uiPriority="50"/>
-    <w:lsdException w:name="List Table 6 Colorful" w:uiPriority="51"/>
-    <w:lsdException w:name="List Table 7 Colorful" w:uiPriority="52"/>
-    <w:lsdException w:name="List Table 1 Light Accent 1" w:uiPriority="46"/>
-    <w:lsdException w:name="List Table 2 Accent 1" w:uiPriority="47"/>
-    <w:lsdException w:name="List Table 3 Accent 1" w:uiPriority="48"/>
-    <w:lsdException w:name="List Table 4 Accent 1" w:uiPriority="49"/>
-    <w:lsdException w:name="List Table 5 Dark Accent 1" w:uiPriority="50"/>
-    <w:lsdException w:name="List Table 6 Colorful Accent 1" w:uiPriority="51"/>
-    <w:lsdException w:name="List Table 7 Colorful Accent 1" w:uiPriority="52"/>
-    <w:lsdException w:name="List Table 1 Light Accent 2" w:uiPriority="46"/>
-    <w:lsdException w:name="List Table 2 Accent 2" w:uiPriority="47"/>
-    <w:lsdException w:name="List Table 3 Accent 2" w:uiPriority="48"/>
-    <w:lsdException w:name="List Table 4 Accent 2" w:uiPriority="49"/>
-    <w:lsdException w:name="List Table 5 Dark Accent 2" w:uiPriority="50"/>
-    <w:lsdException w:name="List Table 6 Colorful Accent 2" w:uiPriority="51"/>
-    <w:lsdException w:name="List Table 7 Colorful Accent 2" w:uiPriority="52"/>
-    <w:lsdException w:name="List Table 1 Light Accent 3" w:uiPriority="46"/>
-    <w:lsdException w:name="List Table 2 Accent 3" w:uiPriority="47"/>
-    <w:lsdException w:name="List Table 3 Accent 3" w:uiPriority="48"/>
-    <w:lsdException w:name="List Table 4 Accent 3" w:uiPriority="49"/>
-    <w:lsdException w:name="List Table 5 Dark Accent 3" w:uiPriority="50"/>
-    <w:lsdException w:name="List Table 6 Colorful Accent 3" w:uiPriority="51"/>
-    <w:lsdException w:name="List Table 7 Colorful Accent 3" w:uiPriority="52"/>
-    <w:lsdException w:name="List Table 1 Light Accent 4" w:uiPriority="46"/>
-    <w:lsdException w:name="List Table 2 Accent 4" w:uiPriority="47"/>
-    <w:lsdException w:name="List Table 3 Accent 4" w:uiPriority="48"/>
-    <w:lsdException w:name="List Table 4 Accent 4" w:uiPriority="49"/>
-    <w:lsdException w:name="List Table 5 Dark Accent 4" w:uiPriority="50"/>
-    <w:lsdException w:name="List Table 6 Colorful Accent 4" w:uiPriority="51"/>
-    <w:lsdException w:name="List Table 7 Colorful Accent 4" w:uiPriority="52"/>
-    <w:lsdException w:name="List Table 1 Light Accent 5" w:uiPriority="46"/>
-    <w:lsdException w:name="List Table 2 Accent 5" w:uiPriority="47"/>
-    <w:lsdException w:name="List Table 3 Accent 5" w:uiPriority="48"/>
-    <w:lsdException w:name="List Table 4 Accent 5" w:uiPriority="49"/>
-    <w:lsdException w:name="List Table 5 Dark Accent 5" w:uiPriority="50"/>
-    <w:lsdException w:name="List Table 6 Colorful Accent 5" w:uiPriority="51"/>
-    <w:lsdException w:name="List Table 7 Colorful Accent 5" w:uiPriority="52"/>
-    <w:lsdException w:name="List Table 1 Light Accent 6" w:uiPriority="46"/>
-    <w:lsdException w:name="List Table 2 Accent 6" w:uiPriority="47"/>
-    <w:lsdException w:name="List Table 3 Accent 6" w:uiPriority="48"/>
-    <w:lsdException w:name="List Table 4 Accent 6" w:uiPriority="49"/>
-    <w:lsdException w:name="List Table 5 Dark Accent 6" w:uiPriority="50"/>
-    <w:lsdException w:name="List Table 6 Colorful Accent 6" w:uiPriority="51"/>
-    <w:lsdException w:name="List Table 7 Colorful Accent 6" w:uiPriority="52"/>
+  <w:latentStyles w:defLockedState="0" w:defUIPriority="99" w:defSemiHidden="1" w:defUnhideWhenUsed="1" w:defQFormat="0" w:count="276">
+    <w:lsdException w:name="Normal" w:semiHidden="0" w:uiPriority="0" w:unhideWhenUsed="0" w:qFormat="1"/>
+    <w:lsdException w:name="heading 1" w:semiHidden="0" w:uiPriority="9" w:unhideWhenUsed="0" w:qFormat="1"/>
+    <w:lsdException w:name="heading 2" w:uiPriority="9" w:qFormat="1"/>
+    <w:lsdException w:name="heading 3" w:uiPriority="9" w:qFormat="1"/>
+    <w:lsdException w:name="heading 4" w:uiPriority="9" w:qFormat="1"/>
+    <w:lsdException w:name="heading 5" w:uiPriority="9" w:qFormat="1"/>
+    <w:lsdException w:name="heading 6" w:uiPriority="9" w:qFormat="1"/>
+    <w:lsdException w:name="heading 7" w:uiPriority="9" w:qFormat="1"/>
+    <w:lsdException w:name="heading 8" w:uiPriority="9" w:qFormat="1"/>
+    <w:lsdException w:name="heading 9" w:uiPriority="9" w:qFormat="1"/>
+    <w:lsdException w:name="toc 1" w:uiPriority="39"/>
+    <w:lsdException w:name="toc 2" w:uiPriority="39"/>
+    <w:lsdException w:name="toc 3" w:uiPriority="39"/>
+    <w:lsdException w:name="toc 4" w:uiPriority="39"/>
+    <w:lsdException w:name="toc 5" w:uiPriority="39"/>
+    <w:lsdException w:name="toc 6" w:uiPriority="39"/>
+    <w:lsdException w:name="toc 7" w:uiPriority="39"/>
+    <w:lsdException w:name="toc 8" w:uiPriority="39"/>
+    <w:lsdException w:name="toc 9" w:uiPriority="39"/>
+    <w:lsdException w:name="caption" w:uiPriority="35" w:qFormat="1"/>
+    <w:lsdException w:name="Title" w:semiHidden="0" w:uiPriority="10" w:unhideWhenUsed="0" w:qFormat="1"/>
+    <w:lsdException w:name="Default Paragraph Font" w:uiPriority="1"/>
+    <w:lsdException w:name="Subtitle" w:semiHidden="0" w:uiPriority="11" w:unhideWhenUsed="0" w:qFormat="1"/>
+    <w:lsdException w:name="Strong" w:semiHidden="0" w:uiPriority="22" w:unhideWhenUsed="0" w:qFormat="1"/>
+    <w:lsdException w:name="Emphasis" w:semiHidden="0" w:uiPriority="20" w:unhideWhenUsed="0" w:qFormat="1"/>
+    <w:lsdException w:name="Table Grid" w:semiHidden="0" w:uiPriority="39" w:unhideWhenUsed="0"/>
+    <w:lsdException w:name="Note Level 1" w:semiHidden="0" w:unhideWhenUsed="0"/>
+    <w:lsdException w:name="Note Level 2" w:semiHidden="0" w:unhideWhenUsed="0"/>
+    <w:lsdException w:name="Note Level 3" w:semiHidden="0" w:unhideWhenUsed="0"/>
+    <w:lsdException w:name="Note Level 4" w:semiHidden="0" w:unhideWhenUsed="0"/>
+    <w:lsdException w:name="Note Level 5" w:semiHidden="0" w:unhideWhenUsed="0"/>
+    <w:lsdException w:name="Note Level 6" w:semiHidden="0" w:unhideWhenUsed="0"/>
+    <w:lsdException w:name="Note Level 7" w:semiHidden="0" w:unhideWhenUsed="0"/>
+    <w:lsdException w:name="Note Level 8" w:semiHidden="0" w:unhideWhenUsed="0"/>
+    <w:lsdException w:name="Note Level 9" w:semiHidden="0" w:unhideWhenUsed="0"/>
+    <w:lsdException w:name="Placeholder Text" w:unhideWhenUsed="0"/>
+    <w:lsdException w:name="No Spacing" w:semiHidden="0" w:uiPriority="1" w:unhideWhenUsed="0" w:qFormat="1"/>
+    <w:lsdException w:name="Light Shading" w:semiHidden="0" w:uiPriority="60" w:unhideWhenUsed="0"/>
+    <w:lsdException w:name="Light List" w:semiHidden="0" w:uiPriority="61" w:unhideWhenUsed="0"/>
+    <w:lsdException w:name="Light Grid" w:semiHidden="0" w:uiPriority="62" w:unhideWhenUsed="0"/>
+    <w:lsdException w:name="Medium Shading 1" w:semiHidden="0" w:uiPriority="63" w:unhideWhenUsed="0"/>
+    <w:lsdException w:name="Medium Shading 2" w:semiHidden="0" w:uiPriority="64" w:unhideWhenUsed="0"/>
+    <w:lsdException w:name="Medium List 1" w:semiHidden="0" w:uiPriority="65" w:unhideWhenUsed="0"/>
+    <w:lsdException w:name="Medium List 2" w:semiHidden="0" w:uiPriority="66" w:unhideWhenUsed="0"/>
+    <w:lsdException w:name="Medium Grid 1" w:semiHidden="0" w:uiPriority="67" w:unhideWhenUsed="0"/>
+    <w:lsdException w:name="Medium Grid 2" w:semiHidden="0" w:uiPriority="68" w:unhideWhenUsed="0"/>
+    <w:lsdException w:name="Medium Grid 3" w:semiHidden="0" w:uiPriority="69" w:unhideWhenUsed="0"/>
+    <w:lsdException w:name="Dark List" w:semiHidden="0" w:uiPriority="70" w:unhideWhenUsed="0"/>
+    <w:lsdException w:name="Colorful Shading" w:semiHidden="0" w:uiPriority="71" w:unhideWhenUsed="0"/>
+    <w:lsdException w:name="Colorful List" w:semiHidden="0" w:uiPriority="72" w:unhideWhenUsed="0"/>
+    <w:lsdException w:name="Colorful Grid" w:semiHidden="0" w:uiPriority="73" w:unhideWhenUsed="0"/>
+    <w:lsdException w:name="Light Shading Accent 1" w:semiHidden="0" w:uiPriority="60" w:unhideWhenUsed="0"/>
+    <w:lsdException w:name="Light List Accent 1" w:semiHidden="0" w:uiPriority="61" w:unhideWhenUsed="0"/>
+    <w:lsdException w:name="Light Grid Accent 1" w:semiHidden="0" w:uiPriority="62" w:unhideWhenUsed="0"/>
+    <w:lsdException w:name="Medium Shading 1 Accent 1" w:semiHidden="0" w:uiPriority="63" w:unhideWhenUsed="0"/>
+    <w:lsdException w:name="Medium Shading 2 Accent 1" w:semiHidden="0" w:uiPriority="64" w:unhideWhenUsed="0"/>
+    <w:lsdException w:name="Medium List 1 Accent 1" w:semiHidden="0" w:uiPriority="65" w:unhideWhenUsed="0"/>
+    <w:lsdException w:name="Revision" w:unhideWhenUsed="0"/>
+    <w:lsdException w:name="List Paragraph" w:semiHidden="0" w:uiPriority="34" w:unhideWhenUsed="0" w:qFormat="1"/>
+    <w:lsdException w:name="Quote" w:semiHidden="0" w:uiPriority="29" w:unhideWhenUsed="0" w:qFormat="1"/>
+    <w:lsdException w:name="Intense Quote" w:semiHidden="0" w:uiPriority="30" w:unhideWhenUsed="0" w:qFormat="1"/>
+    <w:lsdException w:name="Medium List 2 Accent 1" w:semiHidden="0" w:uiPriority="66" w:unhideWhenUsed="0"/>
+    <w:lsdException w:name="Medium Grid 1 Accent 1" w:semiHidden="0" w:uiPriority="67" w:unhideWhenUsed="0"/>
+    <w:lsdException w:name="Medium Grid 2 Accent 1" w:semiHidden="0" w:uiPriority="68" w:unhideWhenUsed="0"/>
+    <w:lsdException w:name="Medium Grid 3 Accent 1" w:semiHidden="0" w:uiPriority="69" w:unhideWhenUsed="0"/>
+    <w:lsdException w:name="Dark List Accent 1" w:semiHidden="0" w:uiPriority="70" w:unhideWhenUsed="0"/>
+    <w:lsdException w:name="Colorful Shading Accent 1" w:semiHidden="0" w:uiPriority="71" w:unhideWhenUsed="0"/>
+    <w:lsdException w:name="Colorful List Accent 1" w:semiHidden="0" w:uiPriority="72" w:unhideWhenUsed="0"/>
+    <w:lsdException w:name="Colorful Grid Accent 1" w:semiHidden="0" w:uiPriority="73" w:unhideWhenUsed="0"/>
+    <w:lsdException w:name="Light Shading Accent 2" w:semiHidden="0" w:uiPriority="60" w:unhideWhenUsed="0"/>
+    <w:lsdException w:name="Light List Accent 2" w:semiHidden="0" w:uiPriority="61" w:unhideWhenUsed="0"/>
+    <w:lsdException w:name="Light Grid Accent 2" w:semiHidden="0" w:uiPriority="62" w:unhideWhenUsed="0"/>
+    <w:lsdException w:name="Medium Shading 1 Accent 2" w:semiHidden="0" w:uiPriority="63" w:unhideWhenUsed="0"/>
+    <w:lsdException w:name="Medium Shading 2 Accent 2" w:semiHidden="0" w:uiPriority="64" w:unhideWhenUsed="0"/>
+    <w:lsdException w:name="Medium List 1 Accent 2" w:semiHidden="0" w:uiPriority="65" w:unhideWhenUsed="0"/>
+    <w:lsdException w:name="Medium List 2 Accent 2" w:semiHidden="0" w:uiPriority="66" w:unhideWhenUsed="0"/>
+    <w:lsdException w:name="Medium Grid 1 Accent 2" w:semiHidden="0" w:uiPriority="67" w:unhideWhenUsed="0"/>
+    <w:lsdException w:name="Medium Grid 2 Accent 2" w:semiHidden="0" w:uiPriority="68" w:unhideWhenUsed="0"/>
+    <w:lsdException w:name="Medium Grid 3 Accent 2" w:semiHidden="0" w:uiPriority="69" w:unhideWhenUsed="0"/>
+    <w:lsdException w:name="Dark List Accent 2" w:semiHidden="0" w:uiPriority="70" w:unhideWhenUsed="0"/>
+    <w:lsdException w:name="Colorful Shading Accent 2" w:semiHidden="0" w:uiPriority="71" w:unhideWhenUsed="0"/>
+    <w:lsdException w:name="Colorful List Accent 2" w:semiHidden="0" w:uiPriority="72" w:unhideWhenUsed="0"/>
+    <w:lsdException w:name="Colorful Grid Accent 2" w:semiHidden="0" w:uiPriority="73" w:unhideWhenUsed="0"/>
+    <w:lsdException w:name="Light Shading Accent 3" w:semiHidden="0" w:uiPriority="60" w:unhideWhenUsed="0"/>
+    <w:lsdException w:name="Light List Accent 3" w:semiHidden="0" w:uiPriority="61" w:unhideWhenUsed="0"/>
+    <w:lsdException w:name="Light Grid Accent 3" w:semiHidden="0" w:uiPriority="62" w:unhideWhenUsed="0"/>
+    <w:lsdException w:name="Medium Shading 1 Accent 3" w:semiHidden="0" w:uiPriority="63" w:unhideWhenUsed="0"/>
+    <w:lsdException w:name="Medium Shading 2 Accent 3" w:semiHidden="0" w:uiPriority="64" w:unhideWhenUsed="0"/>
+    <w:lsdException w:name="Medium List 1 Accent 3" w:semiHidden="0" w:uiPriority="65" w:unhideWhenUsed="0"/>
+    <w:lsdException w:name="Medium List 2 Accent 3" w:semiHidden="0" w:uiPriority="66" w:unhideWhenUsed="0"/>
+    <w:lsdException w:name="Medium Grid 1 Accent 3" w:semiHidden="0" w:uiPriority="67" w:unhideWhenUsed="0"/>
+    <w:lsdException w:name="Medium Grid 2 Accent 3" w:semiHidden="0" w:uiPriority="68" w:unhideWhenUsed="0"/>
+    <w:lsdException w:name="Medium Grid 3 Accent 3" w:semiHidden="0" w:uiPriority="69" w:unhideWhenUsed="0"/>
+    <w:lsdException w:name="Dark List Accent 3" w:semiHidden="0" w:uiPriority="70" w:unhideWhenUsed="0"/>
+    <w:lsdException w:name="Colorful Shading Accent 3" w:semiHidden="0" w:uiPriority="71" w:unhideWhenUsed="0"/>
+    <w:lsdException w:name="Colorful List Accent 3" w:semiHidden="0" w:uiPriority="72" w:unhideWhenUsed="0"/>
+    <w:lsdException w:name="Colorful Grid Accent 3" w:semiHidden="0" w:uiPriority="73" w:unhideWhenUsed="0"/>
+    <w:lsdException w:name="Light Shading Accent 4" w:semiHidden="0" w:uiPriority="60" w:unhideWhenUsed="0"/>
+    <w:lsdException w:name="Light List Accent 4" w:semiHidden="0" w:uiPriority="61" w:unhideWhenUsed="0"/>
+    <w:lsdException w:name="Light Grid Accent 4" w:semiHidden="0" w:uiPriority="62" w:unhideWhenUsed="0"/>
+    <w:lsdException w:name="Medium Shading 1 Accent 4" w:semiHidden="0" w:uiPriority="63" w:unhideWhenUsed="0"/>
+    <w:lsdException w:name="Medium Shading 2 Accent 4" w:semiHidden="0" w:uiPriority="64" w:unhideWhenUsed="0"/>
+    <w:lsdException w:name="Medium List 1 Accent 4" w:semiHidden="0" w:uiPriority="65" w:unhideWhenUsed="0"/>
+    <w:lsdException w:name="Medium List 2 Accent 4" w:semiHidden="0" w:uiPriority="66" w:unhideWhenUsed="0"/>
+    <w:lsdException w:name="Medium Grid 1 Accent 4" w:semiHidden="0" w:uiPriority="67" w:unhideWhenUsed="0"/>
+    <w:lsdException w:name="Medium Grid 2 Accent 4" w:semiHidden="0" w:uiPriority="68" w:unhideWhenUsed="0"/>
+    <w:lsdException w:name="Medium Grid 3 Accent 4" w:semiHidden="0" w:uiPriority="69" w:unhideWhenUsed="0"/>
+    <w:lsdException w:name="Dark List Accent 4" w:semiHidden="0" w:uiPriority="70" w:unhideWhenUsed="0"/>
+    <w:lsdException w:name="Colorful Shading Accent 4" w:semiHidden="0" w:uiPriority="71" w:unhideWhenUsed="0"/>
+    <w:lsdException w:name="Colorful List Accent 4" w:semiHidden="0" w:uiPriority="72" w:unhideWhenUsed="0"/>
+    <w:lsdException w:name="Colorful Grid Accent 4" w:semiHidden="0" w:uiPriority="73" w:unhideWhenUsed="0"/>
+    <w:lsdException w:name="Light Shading Accent 5" w:semiHidden="0" w:uiPriority="60" w:unhideWhenUsed="0"/>
+    <w:lsdException w:name="Light List Accent 5" w:semiHidden="0" w:uiPriority="61" w:unhideWhenUsed="0"/>
+    <w:lsdException w:name="Light Grid Accent 5" w:semiHidden="0" w:uiPriority="62" w:unhideWhenUsed="0"/>
+    <w:lsdException w:name="Medium Shading 1 Accent 5" w:semiHidden="0" w:uiPriority="63" w:unhideWhenUsed="0"/>
+    <w:lsdException w:name="Medium Shading 2 Accent 5" w:semiHidden="0" w:uiPriority="64" w:unhideWhenUsed="0"/>
+    <w:lsdException w:name="Medium List 1 Accent 5" w:semiHidden="0" w:uiPriority="65" w:unhideWhenUsed="0"/>
+    <w:lsdException w:name="Medium List 2 Accent 5" w:semiHidden="0" w:uiPriority="66" w:unhideWhenUsed="0"/>
+    <w:lsdException w:name="Medium Grid 1 Accent 5" w:semiHidden="0" w:uiPriority="67" w:unhideWhenUsed="0"/>
+    <w:lsdException w:name="Medium Grid 2 Accent 5" w:semiHidden="0" w:uiPriority="68" w:unhideWhenUsed="0"/>
+    <w:lsdException w:name="Medium Grid 3 Accent 5" w:semiHidden="0" w:uiPriority="69" w:unhideWhenUsed="0"/>
+    <w:lsdException w:name="Dark List Accent 5" w:semiHidden="0" w:uiPriority="70" w:unhideWhenUsed="0"/>
+    <w:lsdException w:name="Colorful Shading Accent 5" w:semiHidden="0" w:uiPriority="71" w:unhideWhenUsed="0"/>
+    <w:lsdException w:name="Colorful List Accent 5" w:semiHidden="0" w:uiPriority="72" w:unhideWhenUsed="0"/>
+    <w:lsdException w:name="Colorful Grid Accent 5" w:semiHidden="0" w:uiPriority="73" w:unhideWhenUsed="0"/>
+    <w:lsdException w:name="Light Shading Accent 6" w:semiHidden="0" w:uiPriority="60" w:unhideWhenUsed="0"/>
+    <w:lsdException w:name="Light List Accent 6" w:semiHidden="0" w:uiPriority="61" w:unhideWhenUsed="0"/>
+    <w:lsdException w:name="Light Grid Accent 6" w:semiHidden="0" w:uiPriority="62" w:unhideWhenUsed="0"/>
+    <w:lsdException w:name="Medium Shading 1 Accent 6" w:semiHidden="0" w:uiPriority="63" w:unhideWhenUsed="0"/>
+    <w:lsdException w:name="Medium Shading 2 Accent 6" w:semiHidden="0" w:uiPriority="64" w:unhideWhenUsed="0"/>
+    <w:lsdException w:name="Medium List 1 Accent 6" w:semiHidden="0" w:uiPriority="65" w:unhideWhenUsed="0"/>
+    <w:lsdException w:name="Medium List 2 Accent 6" w:semiHidden="0" w:uiPriority="66" w:unhideWhenUsed="0"/>
+    <w:lsdException w:name="Medium Grid 1 Accent 6" w:semiHidden="0" w:uiPriority="67" w:unhideWhenUsed="0"/>
+    <w:lsdException w:name="Medium Grid 2 Accent 6" w:semiHidden="0" w:uiPriority="68" w:unhideWhenUsed="0"/>
+    <w:lsdException w:name="Medium Grid 3 Accent 6" w:semiHidden="0" w:uiPriority="69" w:unhideWhenUsed="0"/>
+    <w:lsdException w:name="Dark List Accent 6" w:semiHidden="0" w:uiPriority="70" w:unhideWhenUsed="0"/>
+    <w:lsdException w:name="Colorful Shading Accent 6" w:semiHidden="0" w:uiPriority="71" w:unhideWhenUsed="0"/>
+    <w:lsdException w:name="Colorful List Accent 6" w:semiHidden="0" w:uiPriority="72" w:unhideWhenUsed="0"/>
+    <w:lsdException w:name="Colorful Grid Accent 6" w:semiHidden="0" w:uiPriority="73" w:unhideWhenUsed="0"/>
+    <w:lsdException w:name="Subtle Emphasis" w:semiHidden="0" w:uiPriority="19" w:unhideWhenUsed="0" w:qFormat="1"/>
+    <w:lsdException w:name="Intense Emphasis" w:semiHidden="0" w:uiPriority="21" w:unhideWhenUsed="0" w:qFormat="1"/>
+    <w:lsdException w:name="Subtle Reference" w:semiHidden="0" w:uiPriority="31" w:unhideWhenUsed="0" w:qFormat="1"/>
+    <w:lsdException w:name="Intense Reference" w:semiHidden="0" w:uiPriority="32" w:unhideWhenUsed="0" w:qFormat="1"/>
+    <w:lsdException w:name="Book Title" w:semiHidden="0" w:uiPriority="33" w:unhideWhenUsed="0" w:qFormat="1"/>
+    <w:lsdException w:name="Bibliography" w:uiPriority="37"/>
+    <w:lsdException w:name="TOC Heading" w:uiPriority="39" w:qFormat="1"/>
   </w:latentStyles>
   <w:style w:type="paragraph" w:default="1" w:styleId="Normal">
     <w:name w:val="Normal"/>
@@ -1023,15 +1074,13 @@
   </w:style>
   <w:style w:type="character" w:default="1" w:styleId="DefaultParagraphFont">
     <w:name w:val="Default Paragraph Font"/>
-    <w:uiPriority w:val="1"/>
-    <w:semiHidden/>
     <w:unhideWhenUsed/>
   </w:style>
   <w:style w:type="table" w:default="1" w:styleId="TableNormal">
     <w:name w:val="Normal Table"/>
-    <w:uiPriority w:val="99"/>
     <w:semiHidden/>
     <w:unhideWhenUsed/>
+    <w:qFormat/>
     <w:tblPr>
       <w:tblInd w:w="0" w:type="dxa"/>
       <w:tblCellMar>
@@ -1044,7 +1093,6 @@
   </w:style>
   <w:style w:type="numbering" w:default="1" w:styleId="NoList">
     <w:name w:val="No List"/>
-    <w:uiPriority w:val="99"/>
     <w:semiHidden/>
     <w:unhideWhenUsed/>
   </w:style>
@@ -1317,7 +1365,7 @@
   <a:extraClrSchemeLst/>
   <a:extLst>
     <a:ext uri="{05A4C25C-085E-4340-85A3-A5531E510DB2}">
-      <thm15:themeFamily xmlns:thm15="http://schemas.microsoft.com/office/thememl/2012/main" name="Office Theme" id="{62F939B6-93AF-4DB8-9C6B-D6C7DFDC589F}" vid="{4A3C46E8-61CC-4603-A589-7422A47A8E4A}"/>
+      <thm15:themeFamily xmlns:thm15="http://schemas.microsoft.com/office/thememl/2012/main" xmlns:a="http://schemas.openxmlformats.org/drawingml/2006/main" xmlns="" name="Office Theme" id="{62F939B6-93AF-4DB8-9C6B-D6C7DFDC589F}" vid="{4A3C46E8-61CC-4603-A589-7422A47A8E4A}"/>
     </a:ext>
   </a:extLst>
 </a:theme>

</xml_diff>

<commit_message>
Description is definitely done
</commit_message>
<xml_diff>
--- a/Documentation/Description-Roles.docx
+++ b/Documentation/Description-Roles.docx
@@ -6,6 +6,8 @@
       <w:pPr>
         <w:spacing w:line="240" w:lineRule="auto"/>
       </w:pPr>
+      <w:bookmarkStart w:id="0" w:name="_GoBack"/>
+      <w:bookmarkEnd w:id="0"/>
       <w:r>
         <w:t>Plausible Organization (Brian Maher, Erik Law, Emily Ogura)</w:t>
       </w:r>
@@ -52,70 +54,7 @@
         <w:ind w:firstLine="720"/>
       </w:pPr>
       <w:r>
-        <w:t>In this amazing game, you are</w:t>
-      </w:r>
-      <w:r>
-        <w:t xml:space="preserve"> trying to take over the world using </w:t>
-      </w:r>
-      <w:r>
-        <w:t>cake</w:t>
-      </w:r>
-      <w:r>
-        <w:t xml:space="preserve"> as currency</w:t>
-      </w:r>
-      <w:r>
-        <w:t xml:space="preserve">. </w:t>
-      </w:r>
-      <w:r>
-        <w:t xml:space="preserve">Within the game there are three modes: campaign mode, free play, and cake conquest. </w:t>
-      </w:r>
-      <w:r>
-        <w:t xml:space="preserve">The green tiles </w:t>
-      </w:r>
-      <w:r>
-        <w:t xml:space="preserve">on the display </w:t>
-      </w:r>
-      <w:r>
-        <w:t xml:space="preserve">represent </w:t>
-      </w:r>
-      <w:r>
-        <w:t xml:space="preserve">land. On </w:t>
-      </w:r>
-      <w:r>
-        <w:t>the</w:t>
-      </w:r>
-      <w:r>
-        <w:t xml:space="preserve"> green</w:t>
-      </w:r>
-      <w:r>
-        <w:t xml:space="preserve"> tiles</w:t>
-      </w:r>
-      <w:r>
-        <w:t xml:space="preserve">, you can </w:t>
-      </w:r>
-      <w:r>
-        <w:t xml:space="preserve">have cities, bakeries, bakery complexes, dark matter expanders, cursor farms, and even witchcraft. </w:t>
-      </w:r>
-      <w:r>
-        <w:t xml:space="preserve">The featured buildings and </w:t>
-      </w:r>
-      <w:r>
-        <w:t xml:space="preserve">combat </w:t>
-      </w:r>
-      <w:r>
-        <w:t xml:space="preserve">units include soccer moms, soccer mom cavalries, famers, and rockets. The soccer moms </w:t>
-      </w:r>
-      <w:r>
-        <w:t xml:space="preserve">have a high offense, but very low mobility. On the other hand, the soccer mom cavalries have a medium offense, but have high mobility. </w:t>
-      </w:r>
-      <w:r>
-        <w:t xml:space="preserve">The farmers have a high defense and good range. Finally, the rockets have a high range and they are also endgame units. </w:t>
-      </w:r>
-      <w:r>
-        <w:t>The target audience of our game is thirteen to seventeen yea</w:t>
-      </w:r>
-      <w:r>
-        <w:t xml:space="preserve">r olds with too much free time. We are looking for people who enjoy simple yet interesting games. </w:t>
+        <w:t xml:space="preserve">Cake Clicker was inspired by the amazing games of Cookie Clicker and Civilization. In this game, you are trying to take over the world using cake as currency. This game is a two-player game. Player 1’s initial location is the top left corner and Player 2’s initial location is at the bottom right corner. Clicking the cake allows the current player to receive initial currency. After enough currency is earned, the player can purchase a unit for a tile. The unit can then be moved to any permitted location. In addition to units, tiles can also contain buildings. These buildings will increase the player’s cake count. However, a building can only be placed on the current player’s tile, which will be shaded. The current player may also capture any enemy land, buildings, and cities. Only one building is allowed per tile, and this rule also applies to units. There are several buttons on the game screen, such as an end turn button and a pause button. The players may also pause the game by pressing the “p” key. Instructions for the game may be read through pressing the button on the start screen called “RULES AND INSTRUCTIONS”. </w:t>
       </w:r>
     </w:p>
     <w:p>
@@ -124,123 +63,7 @@
         <w:ind w:firstLine="720"/>
       </w:pPr>
       <w:r>
-        <w:rPr>
-          <w:noProof/>
-        </w:rPr>
-        <w:drawing>
-          <wp:anchor distT="0" distB="0" distL="114300" distR="114300" simplePos="0" relativeHeight="251659264" behindDoc="1" locked="0" layoutInCell="1" allowOverlap="1">
-            <wp:simplePos x="0" y="0"/>
-            <wp:positionH relativeFrom="column">
-              <wp:posOffset>3200400</wp:posOffset>
-            </wp:positionH>
-            <wp:positionV relativeFrom="paragraph">
-              <wp:posOffset>339725</wp:posOffset>
-            </wp:positionV>
-            <wp:extent cx="711200" cy="901700"/>
-            <wp:effectExtent l="25400" t="0" r="0" b="0"/>
-            <wp:wrapNone/>
-            <wp:docPr id="2" name="" descr="::CakeClicker:Data:cartoon-people-farmer.png"/>
-            <wp:cNvGraphicFramePr>
-              <a:graphicFrameLocks xmlns:a="http://schemas.openxmlformats.org/drawingml/2006/main" noChangeAspect="1"/>
-            </wp:cNvGraphicFramePr>
-            <a:graphic xmlns:a="http://schemas.openxmlformats.org/drawingml/2006/main">
-              <a:graphicData uri="http://schemas.openxmlformats.org/drawingml/2006/picture">
-                <pic:pic xmlns:pic="http://schemas.openxmlformats.org/drawingml/2006/picture">
-                  <pic:nvPicPr>
-                    <pic:cNvPr id="0" name="Picture 2" descr="::CakeClicker:Data:cartoon-people-farmer.png"/>
-                    <pic:cNvPicPr>
-                      <a:picLocks noChangeAspect="1" noChangeArrowheads="1"/>
-                    </pic:cNvPicPr>
-                  </pic:nvPicPr>
-                  <pic:blipFill>
-                    <a:blip r:embed="rId5"/>
-                    <a:srcRect/>
-                    <a:stretch>
-                      <a:fillRect/>
-                    </a:stretch>
-                  </pic:blipFill>
-                  <pic:spPr bwMode="auto">
-                    <a:xfrm>
-                      <a:off x="0" y="0"/>
-                      <a:ext cx="711200" cy="901700"/>
-                    </a:xfrm>
-                    <a:prstGeom prst="rect">
-                      <a:avLst/>
-                    </a:prstGeom>
-                    <a:noFill/>
-                    <a:ln w="9525">
-                      <a:noFill/>
-                      <a:miter lim="800000"/>
-                      <a:headEnd/>
-                      <a:tailEnd/>
-                    </a:ln>
-                  </pic:spPr>
-                </pic:pic>
-              </a:graphicData>
-            </a:graphic>
-          </wp:anchor>
-        </w:drawing>
-      </w:r>
-      <w:r>
-        <w:rPr>
-          <w:noProof/>
-        </w:rPr>
-        <w:drawing>
-          <wp:anchor distT="0" distB="0" distL="114300" distR="114300" simplePos="0" relativeHeight="251660288" behindDoc="1" locked="0" layoutInCell="1" allowOverlap="1">
-            <wp:simplePos x="0" y="0"/>
-            <wp:positionH relativeFrom="column">
-              <wp:posOffset>342900</wp:posOffset>
-            </wp:positionH>
-            <wp:positionV relativeFrom="paragraph">
-              <wp:posOffset>339725</wp:posOffset>
-            </wp:positionV>
-            <wp:extent cx="914400" cy="914400"/>
-            <wp:effectExtent l="0" t="0" r="0" b="0"/>
-            <wp:wrapNone/>
-            <wp:docPr id="3" name="" descr="::CakeClicker:Data:soccer_mom.png"/>
-            <wp:cNvGraphicFramePr>
-              <a:graphicFrameLocks xmlns:a="http://schemas.openxmlformats.org/drawingml/2006/main" noChangeAspect="1"/>
-            </wp:cNvGraphicFramePr>
-            <a:graphic xmlns:a="http://schemas.openxmlformats.org/drawingml/2006/main">
-              <a:graphicData uri="http://schemas.openxmlformats.org/drawingml/2006/picture">
-                <pic:pic xmlns:pic="http://schemas.openxmlformats.org/drawingml/2006/picture">
-                  <pic:nvPicPr>
-                    <pic:cNvPr id="0" name="Picture 3" descr="::CakeClicker:Data:soccer_mom.png"/>
-                    <pic:cNvPicPr>
-                      <a:picLocks noChangeAspect="1" noChangeArrowheads="1"/>
-                    </pic:cNvPicPr>
-                  </pic:nvPicPr>
-                  <pic:blipFill>
-                    <a:blip r:embed="rId6"/>
-                    <a:srcRect/>
-                    <a:stretch>
-                      <a:fillRect/>
-                    </a:stretch>
-                  </pic:blipFill>
-                  <pic:spPr bwMode="auto">
-                    <a:xfrm>
-                      <a:off x="0" y="0"/>
-                      <a:ext cx="914400" cy="914400"/>
-                    </a:xfrm>
-                    <a:prstGeom prst="rect">
-                      <a:avLst/>
-                    </a:prstGeom>
-                    <a:noFill/>
-                    <a:ln w="9525">
-                      <a:noFill/>
-                      <a:miter lim="800000"/>
-                      <a:headEnd/>
-                      <a:tailEnd/>
-                    </a:ln>
-                  </pic:spPr>
-                </pic:pic>
-              </a:graphicData>
-            </a:graphic>
-          </wp:anchor>
-        </w:drawing>
-      </w:r>
-      <w:r>
-        <w:t xml:space="preserve">Units: </w:t>
+        <w:t xml:space="preserve">In the game, the green tiles on the display represent land. On the green tiles, you can have cities, bakeries, space machines, and even witchcraft. The costs are 500 for a city, 250 for a bakery, 4,00 for a space machine, and 100,000 for witchcraft. The units you can have on tiles are soccer moms, soccer mom cavalries, famers, and rockets. The costs are 50 for a soccer mom, 150 for a soccer mom cavalry, 500 for a farmer, and 40,000 for a rocket. The soccer moms have a high offense, but very low mobility. On the other hand, the soccer mom cavalries have a medium offense, but have high mobility. The farmers have a high defense and good range. Finally, the rockets have a high range and they are also endgame units. </w:t>
       </w:r>
     </w:p>
     <w:p>
@@ -248,6 +71,9 @@
         <w:spacing w:line="480" w:lineRule="auto"/>
         <w:ind w:firstLine="720"/>
       </w:pPr>
+      <w:r>
+        <w:t xml:space="preserve">The target audience of our game is thirteen to seventeen year olds with too much free time. We are looking for people who enjoy simple yet interesting games. </w:t>
+      </w:r>
     </w:p>
     <w:p>
       <w:pPr>
@@ -256,176 +82,36 @@
       </w:pPr>
     </w:p>
     <w:p>
-      <w:pPr>
-        <w:spacing w:line="480" w:lineRule="auto"/>
-        <w:ind w:firstLine="720"/>
-      </w:pPr>
-    </w:p>
-    <w:p>
-      <w:pPr>
-        <w:spacing w:line="480" w:lineRule="auto"/>
-        <w:ind w:firstLine="720"/>
-      </w:pPr>
-    </w:p>
-    <w:p>
-      <w:pPr>
-        <w:spacing w:line="480" w:lineRule="auto"/>
-        <w:ind w:firstLine="720"/>
-      </w:pPr>
-      <w:r>
-        <w:rPr>
-          <w:noProof/>
-        </w:rPr>
-        <w:drawing>
-          <wp:anchor distT="0" distB="0" distL="114300" distR="114300" simplePos="0" relativeHeight="251661312" behindDoc="1" locked="0" layoutInCell="1" allowOverlap="1">
-            <wp:simplePos x="0" y="0"/>
-            <wp:positionH relativeFrom="column">
-              <wp:posOffset>3200400</wp:posOffset>
-            </wp:positionH>
-            <wp:positionV relativeFrom="paragraph">
-              <wp:posOffset>69215</wp:posOffset>
-            </wp:positionV>
-            <wp:extent cx="758190" cy="774700"/>
-            <wp:effectExtent l="0" t="0" r="3810" b="0"/>
-            <wp:wrapNone/>
-            <wp:docPr id="4" name="" descr="::CakeClicker:Data:Rocket.png"/>
-            <wp:cNvGraphicFramePr>
-              <a:graphicFrameLocks xmlns:a="http://schemas.openxmlformats.org/drawingml/2006/main" noChangeAspect="1"/>
-            </wp:cNvGraphicFramePr>
-            <a:graphic xmlns:a="http://schemas.openxmlformats.org/drawingml/2006/main">
-              <a:graphicData uri="http://schemas.openxmlformats.org/drawingml/2006/picture">
-                <pic:pic xmlns:pic="http://schemas.openxmlformats.org/drawingml/2006/picture">
-                  <pic:nvPicPr>
-                    <pic:cNvPr id="0" name="Picture 4" descr="::CakeClicker:Data:Rocket.png"/>
-                    <pic:cNvPicPr>
-                      <a:picLocks noChangeAspect="1" noChangeArrowheads="1"/>
-                    </pic:cNvPicPr>
-                  </pic:nvPicPr>
-                  <pic:blipFill>
-                    <a:blip r:embed="rId7"/>
-                    <a:srcRect/>
-                    <a:stretch>
-                      <a:fillRect/>
-                    </a:stretch>
-                  </pic:blipFill>
-                  <pic:spPr bwMode="auto">
-                    <a:xfrm>
-                      <a:off x="0" y="0"/>
-                      <a:ext cx="758190" cy="774700"/>
-                    </a:xfrm>
-                    <a:prstGeom prst="rect">
-                      <a:avLst/>
-                    </a:prstGeom>
-                    <a:noFill/>
-                    <a:ln w="9525">
-                      <a:noFill/>
-                      <a:miter lim="800000"/>
-                      <a:headEnd/>
-                      <a:tailEnd/>
-                    </a:ln>
-                  </pic:spPr>
-                </pic:pic>
-              </a:graphicData>
-            </a:graphic>
-          </wp:anchor>
-        </w:drawing>
-      </w:r>
-      <w:r>
-        <w:rPr>
-          <w:noProof/>
-        </w:rPr>
-        <w:drawing>
-          <wp:anchor distT="0" distB="0" distL="114300" distR="114300" simplePos="0" relativeHeight="251658240" behindDoc="1" locked="0" layoutInCell="1" allowOverlap="1">
-            <wp:simplePos x="0" y="0"/>
-            <wp:positionH relativeFrom="column">
-              <wp:posOffset>114300</wp:posOffset>
-            </wp:positionH>
-            <wp:positionV relativeFrom="paragraph">
-              <wp:posOffset>69215</wp:posOffset>
-            </wp:positionV>
-            <wp:extent cx="914400" cy="673100"/>
-            <wp:effectExtent l="25400" t="0" r="0" b="0"/>
-            <wp:wrapNone/>
-            <wp:docPr id="1" name="" descr="::CakeClicker:Data:blue-van-hi.png"/>
-            <wp:cNvGraphicFramePr>
-              <a:graphicFrameLocks xmlns:a="http://schemas.openxmlformats.org/drawingml/2006/main" noChangeAspect="1"/>
-            </wp:cNvGraphicFramePr>
-            <a:graphic xmlns:a="http://schemas.openxmlformats.org/drawingml/2006/main">
-              <a:graphicData uri="http://schemas.openxmlformats.org/drawingml/2006/picture">
-                <pic:pic xmlns:pic="http://schemas.openxmlformats.org/drawingml/2006/picture">
-                  <pic:nvPicPr>
-                    <pic:cNvPr id="0" name="Picture 1" descr="::CakeClicker:Data:blue-van-hi.png"/>
-                    <pic:cNvPicPr>
-                      <a:picLocks noChangeAspect="1" noChangeArrowheads="1"/>
-                    </pic:cNvPicPr>
-                  </pic:nvPicPr>
-                  <pic:blipFill>
-                    <a:blip r:embed="rId8"/>
-                    <a:srcRect/>
-                    <a:stretch>
-                      <a:fillRect/>
-                    </a:stretch>
-                  </pic:blipFill>
-                  <pic:spPr bwMode="auto">
-                    <a:xfrm>
-                      <a:off x="0" y="0"/>
-                      <a:ext cx="914400" cy="673100"/>
-                    </a:xfrm>
-                    <a:prstGeom prst="rect">
-                      <a:avLst/>
-                    </a:prstGeom>
-                    <a:noFill/>
-                    <a:ln w="9525">
-                      <a:noFill/>
-                      <a:miter lim="800000"/>
-                      <a:headEnd/>
-                      <a:tailEnd/>
-                    </a:ln>
-                  </pic:spPr>
-                </pic:pic>
-              </a:graphicData>
-            </a:graphic>
-          </wp:anchor>
-        </w:drawing>
+      <w:r>
+        <w:t>Roles:</w:t>
+      </w:r>
+    </w:p>
+    <w:p>
+      <w:r>
+        <w:t>Project Manager – Emily Ogura</w:t>
+      </w:r>
+    </w:p>
+    <w:p>
+      <w:r>
+        <w:t>Code Monkey – Brian Maher</w:t>
+      </w:r>
+    </w:p>
+    <w:p>
+      <w:r>
+        <w:t>Bug Testers – Erik Law &amp; Emily Ogura</w:t>
+      </w:r>
+    </w:p>
+    <w:p>
+      <w:r>
+        <w:t>UI Person – Brian Maher</w:t>
+      </w:r>
+    </w:p>
+    <w:p>
+      <w:r>
+        <w:t>Graphic Designer – Erik Law</w:t>
       </w:r>
     </w:p>
     <w:p/>
-    <w:p/>
-    <w:p/>
-    <w:p>
-      <w:r>
-        <w:t>Roles:</w:t>
-      </w:r>
-    </w:p>
-    <w:p>
-      <w:r>
-        <w:t>Project Manager – Emily Ogura</w:t>
-      </w:r>
-    </w:p>
-    <w:p>
-      <w:r>
-        <w:t>Code Monkey – Brian Maher</w:t>
-      </w:r>
-    </w:p>
-    <w:p>
-      <w:r>
-        <w:t>Bug Testers – Erik Law &amp; Emily Ogura</w:t>
-      </w:r>
-    </w:p>
-    <w:p>
-      <w:r>
-        <w:t>UI Person – Brian Maher</w:t>
-      </w:r>
-    </w:p>
-    <w:p>
-      <w:r>
-        <w:t>Graphic Designer – Erik Law</w:t>
-      </w:r>
-    </w:p>
-    <w:p>
-      <w:bookmarkStart w:id="0" w:name="_GoBack"/>
-      <w:bookmarkEnd w:id="0"/>
-    </w:p>
     <w:sectPr>
       <w:pgSz w:w="12240" w:h="15840"/>
       <w:pgMar w:top="1440" w:right="1440" w:bottom="1440" w:left="1440" w:gutter="0"/>
@@ -1074,6 +760,7 @@
   </w:style>
   <w:style w:type="character" w:default="1" w:styleId="DefaultParagraphFont">
     <w:name w:val="Default Paragraph Font"/>
+    <w:semiHidden/>
     <w:unhideWhenUsed/>
   </w:style>
   <w:style w:type="table" w:default="1" w:styleId="TableNormal">
@@ -1365,7 +1052,7 @@
   <a:extraClrSchemeLst/>
   <a:extLst>
     <a:ext uri="{05A4C25C-085E-4340-85A3-A5531E510DB2}">
-      <thm15:themeFamily xmlns:thm15="http://schemas.microsoft.com/office/thememl/2012/main" xmlns:a="http://schemas.openxmlformats.org/drawingml/2006/main" xmlns="" name="Office Theme" id="{62F939B6-93AF-4DB8-9C6B-D6C7DFDC589F}" vid="{4A3C46E8-61CC-4603-A589-7422A47A8E4A}"/>
+      <thm15:themeFamily xmlns="" xmlns:a="http://schemas.openxmlformats.org/drawingml/2006/main" xmlns:thm15="http://schemas.microsoft.com/office/thememl/2012/main" name="Office Theme" id="{62F939B6-93AF-4DB8-9C6B-D6C7DFDC589F}" vid="{4A3C46E8-61CC-4603-A589-7422A47A8E4A}"/>
     </a:ext>
   </a:extLst>
 </a:theme>

</xml_diff>

<commit_message>
FINAL VERSION OF DESCRIPTION
</commit_message>
<xml_diff>
--- a/Documentation/Description-Roles.docx
+++ b/Documentation/Description-Roles.docx
@@ -6,111 +6,120 @@
       <w:pPr>
         <w:spacing w:line="240" w:lineRule="auto"/>
       </w:pPr>
+      <w:r>
+        <w:t>Plausible Organization (Brian Maher, Erik Law, Emily Ogura)</w:t>
+      </w:r>
+    </w:p>
+    <w:p>
+      <w:pPr>
+        <w:spacing w:line="240" w:lineRule="auto"/>
+      </w:pPr>
+      <w:r>
+        <w:t xml:space="preserve">9/10 B </w:t>
+      </w:r>
+    </w:p>
+    <w:p>
+      <w:pPr>
+        <w:spacing w:line="240" w:lineRule="auto"/>
+      </w:pPr>
+      <w:r>
+        <w:t>Final Project Description</w:t>
+      </w:r>
+    </w:p>
+    <w:p>
+      <w:pPr>
+        <w:spacing w:line="240" w:lineRule="auto"/>
+      </w:pPr>
+    </w:p>
+    <w:p>
+      <w:pPr>
+        <w:spacing w:line="240" w:lineRule="auto"/>
+        <w:jc w:val="center"/>
+      </w:pPr>
+      <w:r>
+        <w:t>Cake Clicker</w:t>
+      </w:r>
+    </w:p>
+    <w:p>
+      <w:pPr>
+        <w:spacing w:line="240" w:lineRule="auto"/>
+        <w:jc w:val="center"/>
+      </w:pPr>
+    </w:p>
+    <w:p>
+      <w:pPr>
+        <w:spacing w:line="480" w:lineRule="auto"/>
+        <w:ind w:firstLine="720"/>
+      </w:pPr>
+      <w:r>
+        <w:t xml:space="preserve">Cake Clicker was inspired by the amazing games of Cookie Clicker and Civilization. In this game, you are trying to take over the world using cake as currency. This game is a two-player game. Player 1’s initial location is the top left corner and Player 2’s initial location is the bottom right corner. Clicking the cake allows the current player to receive initial currency. After enough currency is earned, the player can purchase a unit for a tile. The unit can then be moved to any permitted location. In addition to units, tiles can also contain buildings. These buildings will increase the player’s cake count. However, a building can only be placed on the current player’s tile, which will be shaded. The current player may also capture any enemy land, buildings, and cities. Only one building is allowed per tile, and this rule also applies to units. The player who captures all enemy land wins the game.  There are several buttons on the game screen, such as an end turn button and a pause button. The players may also pause the game by pressing the “p” key. Instructions for the game may be read through pressing the button on the start screen called “RULES AND INSTRUCTIONS”. </w:t>
+      </w:r>
+    </w:p>
+    <w:p>
+      <w:pPr>
+        <w:spacing w:line="480" w:lineRule="auto"/>
+        <w:ind w:firstLine="720"/>
+      </w:pPr>
+      <w:r>
+        <w:t xml:space="preserve">In the game, the green tiles on the display represent land. On the green tiles, you can have cities, bakeries, space machines, and even witchcraft. The initial costs are 500 for a city, 250 for a bakery, 4,00 for a space machine, and 100,000 for witchcraft. The costs will go up as the player purchases more buildings. The units you can have on tiles are soccer moms, soccer mom cavalries, famers, and rockets. The initial costs are 50 for a soccer mom, 150 for a soccer mom cavalry, </w:t>
+      </w:r>
+      <w:proofErr w:type="gramStart"/>
+      <w:r>
+        <w:t>500</w:t>
+      </w:r>
+      <w:proofErr w:type="gramEnd"/>
+      <w:r>
+        <w:t xml:space="preserve"> for a farmer, and 40,000 for a rocket. The costs will increase after the player purchases their initial unit. The soccer moms have a high offense, but very low mobility. On the other hand, the soccer mom cavalries have a medium offense, but have high mobility. The farmers have a high defense and good range. Finally, the rockets have a high range and they are also endgame units. </w:t>
+      </w:r>
+    </w:p>
+    <w:p>
+      <w:pPr>
+        <w:spacing w:line="480" w:lineRule="auto"/>
+        <w:ind w:firstLine="720"/>
+      </w:pPr>
+      <w:r>
+        <w:t xml:space="preserve">The target audience of our game is thirteen to seventeen year olds with too much free time. We are looking for people who enjoy simple yet interesting games. </w:t>
+      </w:r>
+    </w:p>
+    <w:p>
+      <w:pPr>
+        <w:spacing w:line="480" w:lineRule="auto"/>
+        <w:ind w:firstLine="720"/>
+      </w:pPr>
+    </w:p>
+    <w:p>
+      <w:r>
+        <w:t>Roles:</w:t>
+      </w:r>
+    </w:p>
+    <w:p>
+      <w:r>
+        <w:t>Project Manager – Emily Ogura</w:t>
+      </w:r>
+    </w:p>
+    <w:p>
+      <w:r>
+        <w:t>Code Monkey – Brian Maher</w:t>
+      </w:r>
+    </w:p>
+    <w:p>
+      <w:r>
+        <w:t>Bug Testers – Erik Law &amp; Emily Ogura</w:t>
+      </w:r>
+    </w:p>
+    <w:p>
+      <w:r>
+        <w:t>UI Person – Brian Maher</w:t>
+      </w:r>
+    </w:p>
+    <w:p>
+      <w:r>
+        <w:t>Graphic Designer – Erik Law</w:t>
+      </w:r>
       <w:bookmarkStart w:id="0" w:name="_GoBack"/>
       <w:bookmarkEnd w:id="0"/>
-      <w:r>
-        <w:t>Plausible Organization (Brian Maher, Erik Law, Emily Ogura)</w:t>
-      </w:r>
-    </w:p>
-    <w:p>
-      <w:pPr>
-        <w:spacing w:line="240" w:lineRule="auto"/>
-      </w:pPr>
-      <w:r>
-        <w:t xml:space="preserve">9/10 B </w:t>
-      </w:r>
-    </w:p>
-    <w:p>
-      <w:pPr>
-        <w:spacing w:line="240" w:lineRule="auto"/>
-      </w:pPr>
-      <w:r>
-        <w:t>Final Project Description</w:t>
-      </w:r>
-    </w:p>
-    <w:p>
-      <w:pPr>
-        <w:spacing w:line="240" w:lineRule="auto"/>
-      </w:pPr>
-    </w:p>
-    <w:p>
-      <w:pPr>
-        <w:spacing w:line="240" w:lineRule="auto"/>
-        <w:jc w:val="center"/>
-      </w:pPr>
-      <w:r>
-        <w:t>Cake Clicker</w:t>
-      </w:r>
-    </w:p>
-    <w:p>
-      <w:pPr>
-        <w:spacing w:line="240" w:lineRule="auto"/>
-        <w:jc w:val="center"/>
-      </w:pPr>
-    </w:p>
-    <w:p>
-      <w:pPr>
-        <w:spacing w:line="480" w:lineRule="auto"/>
-        <w:ind w:firstLine="720"/>
-      </w:pPr>
-      <w:r>
-        <w:t xml:space="preserve">Cake Clicker was inspired by the amazing games of Cookie Clicker and Civilization. In this game, you are trying to take over the world using cake as currency. This game is a two-player game. Player 1’s initial location is the top left corner and Player 2’s initial location is at the bottom right corner. Clicking the cake allows the current player to receive initial currency. After enough currency is earned, the player can purchase a unit for a tile. The unit can then be moved to any permitted location. In addition to units, tiles can also contain buildings. These buildings will increase the player’s cake count. However, a building can only be placed on the current player’s tile, which will be shaded. The current player may also capture any enemy land, buildings, and cities. Only one building is allowed per tile, and this rule also applies to units. There are several buttons on the game screen, such as an end turn button and a pause button. The players may also pause the game by pressing the “p” key. Instructions for the game may be read through pressing the button on the start screen called “RULES AND INSTRUCTIONS”. </w:t>
-      </w:r>
-    </w:p>
-    <w:p>
-      <w:pPr>
-        <w:spacing w:line="480" w:lineRule="auto"/>
-        <w:ind w:firstLine="720"/>
-      </w:pPr>
-      <w:r>
-        <w:t xml:space="preserve">In the game, the green tiles on the display represent land. On the green tiles, you can have cities, bakeries, space machines, and even witchcraft. The costs are 500 for a city, 250 for a bakery, 4,00 for a space machine, and 100,000 for witchcraft. The units you can have on tiles are soccer moms, soccer mom cavalries, famers, and rockets. The costs are 50 for a soccer mom, 150 for a soccer mom cavalry, 500 for a farmer, and 40,000 for a rocket. The soccer moms have a high offense, but very low mobility. On the other hand, the soccer mom cavalries have a medium offense, but have high mobility. The farmers have a high defense and good range. Finally, the rockets have a high range and they are also endgame units. </w:t>
-      </w:r>
-    </w:p>
-    <w:p>
-      <w:pPr>
-        <w:spacing w:line="480" w:lineRule="auto"/>
-        <w:ind w:firstLine="720"/>
-      </w:pPr>
-      <w:r>
-        <w:t xml:space="preserve">The target audience of our game is thirteen to seventeen year olds with too much free time. We are looking for people who enjoy simple yet interesting games. </w:t>
-      </w:r>
-    </w:p>
-    <w:p>
-      <w:pPr>
-        <w:spacing w:line="480" w:lineRule="auto"/>
-        <w:ind w:firstLine="720"/>
-      </w:pPr>
-    </w:p>
-    <w:p>
-      <w:r>
-        <w:t>Roles:</w:t>
-      </w:r>
-    </w:p>
-    <w:p>
-      <w:r>
-        <w:t>Project Manager – Emily Ogura</w:t>
-      </w:r>
-    </w:p>
-    <w:p>
-      <w:r>
-        <w:t>Code Monkey – Brian Maher</w:t>
-      </w:r>
-    </w:p>
-    <w:p>
-      <w:r>
-        <w:t>Bug Testers – Erik Law &amp; Emily Ogura</w:t>
-      </w:r>
-    </w:p>
-    <w:p>
-      <w:r>
-        <w:t>UI Person – Brian Maher</w:t>
-      </w:r>
-    </w:p>
-    <w:p>
-      <w:r>
-        <w:t>Graphic Designer – Erik Law</w:t>
-      </w:r>
-    </w:p>
+    </w:p>
+    <w:p/>
     <w:p/>
     <w:sectPr>
       <w:pgSz w:w="12240" w:h="15840"/>
@@ -1052,7 +1061,7 @@
   <a:extraClrSchemeLst/>
   <a:extLst>
     <a:ext uri="{05A4C25C-085E-4340-85A3-A5531E510DB2}">
-      <thm15:themeFamily xmlns="" xmlns:a="http://schemas.openxmlformats.org/drawingml/2006/main" xmlns:thm15="http://schemas.microsoft.com/office/thememl/2012/main" name="Office Theme" id="{62F939B6-93AF-4DB8-9C6B-D6C7DFDC589F}" vid="{4A3C46E8-61CC-4603-A589-7422A47A8E4A}"/>
+      <thm15:themeFamily xmlns:thm15="http://schemas.microsoft.com/office/thememl/2012/main" xmlns:a="http://schemas.openxmlformats.org/drawingml/2006/main" xmlns="" name="Office Theme" id="{62F939B6-93AF-4DB8-9C6B-D6C7DFDC589F}" vid="{4A3C46E8-61CC-4603-A589-7422A47A8E4A}"/>
     </a:ext>
   </a:extLst>
 </a:theme>

</xml_diff>

<commit_message>
Updated documentation for the final time    -emily
</commit_message>
<xml_diff>
--- a/Documentation/Description-Roles.docx
+++ b/Documentation/Description-Roles.docx
@@ -1,6 +1,6 @@
 
 <file path=word/document.xml><?xml version="1.0" encoding="utf-8"?>
-<w:document xmlns:mo="http://schemas.microsoft.com/office/mac/office/2008/main" xmlns:ve="http://schemas.openxmlformats.org/markup-compatibility/2006" xmlns:mv="urn:schemas-microsoft-com:mac:vml" xmlns:o="urn:schemas-microsoft-com:office:office" xmlns:r="http://schemas.openxmlformats.org/officeDocument/2006/relationships" xmlns:m="http://schemas.openxmlformats.org/officeDocument/2006/math" xmlns:v="urn:schemas-microsoft-com:vml" xmlns:wp="http://schemas.openxmlformats.org/drawingml/2006/wordprocessingDrawing" xmlns:w10="urn:schemas-microsoft-com:office:word" xmlns:w="http://schemas.openxmlformats.org/wordprocessingml/2006/main" xmlns:wne="http://schemas.microsoft.com/office/word/2006/wordml">
+<w:document xmlns:wpc="http://schemas.microsoft.com/office/word/2010/wordprocessingCanvas" xmlns:mc="http://schemas.openxmlformats.org/markup-compatibility/2006" xmlns:o="urn:schemas-microsoft-com:office:office" xmlns:r="http://schemas.openxmlformats.org/officeDocument/2006/relationships" xmlns:m="http://schemas.openxmlformats.org/officeDocument/2006/math" xmlns:v="urn:schemas-microsoft-com:vml" xmlns:wp14="http://schemas.microsoft.com/office/word/2010/wordprocessingDrawing" xmlns:wp="http://schemas.openxmlformats.org/drawingml/2006/wordprocessingDrawing" xmlns:w10="urn:schemas-microsoft-com:office:word" xmlns:w="http://schemas.openxmlformats.org/wordprocessingml/2006/main" xmlns:w14="http://schemas.microsoft.com/office/word/2010/wordml" xmlns:w15="http://schemas.microsoft.com/office/word/2012/wordml" xmlns:wpg="http://schemas.microsoft.com/office/word/2010/wordprocessingGroup" xmlns:wpi="http://schemas.microsoft.com/office/word/2010/wordprocessingInk" xmlns:wne="http://schemas.microsoft.com/office/word/2006/wordml" xmlns:wps="http://schemas.microsoft.com/office/word/2010/wordprocessingShape" mc:Ignorable="w14 w15 wp14">
   <w:body>
     <w:p>
       <w:pPr>
@@ -61,15 +61,58 @@
         <w:ind w:firstLine="720"/>
       </w:pPr>
       <w:r>
-        <w:t xml:space="preserve">In the game, the green tiles on the display represent land. On the green tiles, you can have cities, bakeries, space machines, and even witchcraft. The initial costs are 500 for a city, 250 for a bakery, 4,00 for a space machine, and 100,000 for witchcraft. The costs will go up as the player purchases more buildings. The units you can have on tiles are soccer moms, soccer mom cavalries, famers, and rockets. The initial costs are 50 for a soccer mom, 150 for a soccer mom cavalry, </w:t>
-      </w:r>
-      <w:proofErr w:type="gramStart"/>
-      <w:r>
-        <w:t>500</w:t>
-      </w:r>
-      <w:proofErr w:type="gramEnd"/>
-      <w:r>
-        <w:t xml:space="preserve"> for a farmer, and 40,000 for a rocket. The costs will increase after the player purchases their initial unit. The soccer moms have a high offense, but very low mobility. On the other hand, the soccer mom cavalries have a medium offense, but have high mobility. The farmers have a high defense and good range. Finally, the rockets have a high range and they are also endgame units. </w:t>
+        <w:t>In the game, the green tile</w:t>
+      </w:r>
+      <w:bookmarkStart w:id="0" w:name="_GoBack"/>
+      <w:bookmarkEnd w:id="0"/>
+      <w:r>
+        <w:t xml:space="preserve">s on the display represent land. On the green tiles, you can have cities, bakeries, space machines, and even witchcraft. The initial costs are 500 </w:t>
+      </w:r>
+      <w:r>
+        <w:t>for a city, 250 for a bakery, 4,</w:t>
+      </w:r>
+      <w:r>
+        <w:t>0</w:t>
+      </w:r>
+      <w:r>
+        <w:t>0</w:t>
+      </w:r>
+      <w:r>
+        <w:t>0 for a space machine, and 1</w:t>
+      </w:r>
+      <w:r>
+        <w:t>5</w:t>
+      </w:r>
+      <w:r>
+        <w:t xml:space="preserve">,000 for witchcraft. The costs will go up as the player purchases more buildings. The units you can have on tiles are soccer moms, soccer mom cavalries, famers, and rockets. The initial </w:t>
+      </w:r>
+      <w:r>
+        <w:t>costs are 50 for a soccer mom, 2</w:t>
+      </w:r>
+      <w:r>
+        <w:t xml:space="preserve">50 for a soccer mom cavalry, </w:t>
+      </w:r>
+      <w:r>
+        <w:t>75</w:t>
+      </w:r>
+      <w:r>
+        <w:t xml:space="preserve">0 for a farmer, and </w:t>
+      </w:r>
+      <w:r>
+        <w:t>5</w:t>
+      </w:r>
+      <w:r>
+        <w:t xml:space="preserve">,000 for a rocket. The costs will increase after the player purchases their initial unit. The soccer moms have a high offense, but very low mobility. On the other hand, the soccer mom cavalries </w:t>
+      </w:r>
+      <w:r>
+        <w:lastRenderedPageBreak/>
+        <w:t>have a medium offense, but have high mobility. The farmers have a high defense. Finally, the rockets have a high range</w:t>
+      </w:r>
+      <w:r>
+        <w:t xml:space="preserve"> and offense</w:t>
+      </w:r>
+      <w:r>
+        <w:t xml:space="preserve">. </w:t>
       </w:r>
     </w:p>
     <w:p>
@@ -116,14 +159,13 @@
       <w:r>
         <w:t>Graphic Designer – Erik Law</w:t>
       </w:r>
-      <w:bookmarkStart w:id="0" w:name="_GoBack"/>
-      <w:bookmarkEnd w:id="0"/>
     </w:p>
     <w:p/>
     <w:p/>
     <w:sectPr>
       <w:pgSz w:w="12240" w:h="15840"/>
-      <w:pgMar w:top="1440" w:right="1440" w:bottom="1440" w:left="1440" w:gutter="0"/>
+      <w:pgMar w:top="1440" w:right="1440" w:bottom="1440" w:left="1440" w:header="720" w:footer="720" w:gutter="0"/>
+      <w:cols w:space="720"/>
       <w:docGrid w:linePitch="360"/>
     </w:sectPr>
   </w:body>
@@ -131,7 +173,7 @@
 </file>
 
 <file path=word/numbering.xml><?xml version="1.0" encoding="utf-8"?>
-<w:numbering xmlns:mo="http://schemas.microsoft.com/office/mac/office/2008/main" xmlns:ve="http://schemas.openxmlformats.org/markup-compatibility/2006" xmlns:mv="urn:schemas-microsoft-com:mac:vml" xmlns:o="urn:schemas-microsoft-com:office:office" xmlns:r="http://schemas.openxmlformats.org/officeDocument/2006/relationships" xmlns:m="http://schemas.openxmlformats.org/officeDocument/2006/math" xmlns:v="urn:schemas-microsoft-com:vml" xmlns:wp="http://schemas.openxmlformats.org/drawingml/2006/wordprocessingDrawing" xmlns:w10="urn:schemas-microsoft-com:office:word" xmlns:w="http://schemas.openxmlformats.org/wordprocessingml/2006/main" xmlns:wne="http://schemas.microsoft.com/office/word/2006/wordml">
+<w:numbering xmlns:wpc="http://schemas.microsoft.com/office/word/2010/wordprocessingCanvas" xmlns:mc="http://schemas.openxmlformats.org/markup-compatibility/2006" xmlns:o="urn:schemas-microsoft-com:office:office" xmlns:r="http://schemas.openxmlformats.org/officeDocument/2006/relationships" xmlns:m="http://schemas.openxmlformats.org/officeDocument/2006/math" xmlns:v="urn:schemas-microsoft-com:vml" xmlns:wp14="http://schemas.microsoft.com/office/word/2010/wordprocessingDrawing" xmlns:wp="http://schemas.openxmlformats.org/drawingml/2006/wordprocessingDrawing" xmlns:w10="urn:schemas-microsoft-com:office:word" xmlns:w="http://schemas.openxmlformats.org/wordprocessingml/2006/main" xmlns:w14="http://schemas.microsoft.com/office/word/2010/wordml" xmlns:w15="http://schemas.microsoft.com/office/word/2012/wordml" xmlns:wpg="http://schemas.microsoft.com/office/word/2010/wordprocessingGroup" xmlns:wpi="http://schemas.microsoft.com/office/word/2010/wordprocessingInk" xmlns:wne="http://schemas.microsoft.com/office/word/2006/wordml" xmlns:wps="http://schemas.microsoft.com/office/word/2010/wordprocessingShape" mc:Ignorable="w14 w15 wp14">
   <w:abstractNum w:abstractNumId="0">
     <w:nsid w:val="15A6248C"/>
     <w:multiLevelType w:val="hybridMultilevel"/>
@@ -598,7 +640,7 @@
 </file>
 
 <file path=word/styles.xml><?xml version="1.0" encoding="utf-8"?>
-<w:styles xmlns:r="http://schemas.openxmlformats.org/officeDocument/2006/relationships" xmlns:w="http://schemas.openxmlformats.org/wordprocessingml/2006/main">
+<w:styles xmlns:mc="http://schemas.openxmlformats.org/markup-compatibility/2006" xmlns:r="http://schemas.openxmlformats.org/officeDocument/2006/relationships" xmlns:w="http://schemas.openxmlformats.org/wordprocessingml/2006/main" xmlns:w14="http://schemas.microsoft.com/office/word/2010/wordml" xmlns:w15="http://schemas.microsoft.com/office/word/2012/wordml" mc:Ignorable="w14 w15">
   <w:docDefaults>
     <w:rPrDefault>
       <w:rPr>
@@ -614,153 +656,369 @@
       </w:pPr>
     </w:pPrDefault>
   </w:docDefaults>
-  <w:latentStyles w:defLockedState="0" w:defUIPriority="99" w:defSemiHidden="1" w:defUnhideWhenUsed="1" w:defQFormat="0" w:count="276">
-    <w:lsdException w:name="Normal" w:semiHidden="0" w:uiPriority="0" w:unhideWhenUsed="0" w:qFormat="1"/>
-    <w:lsdException w:name="heading 1" w:semiHidden="0" w:uiPriority="9" w:unhideWhenUsed="0" w:qFormat="1"/>
-    <w:lsdException w:name="heading 2" w:uiPriority="9" w:qFormat="1"/>
-    <w:lsdException w:name="heading 3" w:uiPriority="9" w:qFormat="1"/>
-    <w:lsdException w:name="heading 4" w:uiPriority="9" w:qFormat="1"/>
-    <w:lsdException w:name="heading 5" w:uiPriority="9" w:qFormat="1"/>
-    <w:lsdException w:name="heading 6" w:uiPriority="9" w:qFormat="1"/>
-    <w:lsdException w:name="heading 7" w:uiPriority="9" w:qFormat="1"/>
-    <w:lsdException w:name="heading 8" w:uiPriority="9" w:qFormat="1"/>
-    <w:lsdException w:name="heading 9" w:uiPriority="9" w:qFormat="1"/>
-    <w:lsdException w:name="toc 1" w:uiPriority="39"/>
-    <w:lsdException w:name="toc 2" w:uiPriority="39"/>
-    <w:lsdException w:name="toc 3" w:uiPriority="39"/>
-    <w:lsdException w:name="toc 4" w:uiPriority="39"/>
-    <w:lsdException w:name="toc 5" w:uiPriority="39"/>
-    <w:lsdException w:name="toc 6" w:uiPriority="39"/>
-    <w:lsdException w:name="toc 7" w:uiPriority="39"/>
-    <w:lsdException w:name="toc 8" w:uiPriority="39"/>
-    <w:lsdException w:name="toc 9" w:uiPriority="39"/>
-    <w:lsdException w:name="caption" w:uiPriority="35" w:qFormat="1"/>
-    <w:lsdException w:name="Title" w:semiHidden="0" w:uiPriority="10" w:unhideWhenUsed="0" w:qFormat="1"/>
-    <w:lsdException w:name="Default Paragraph Font" w:uiPriority="1"/>
-    <w:lsdException w:name="Subtitle" w:semiHidden="0" w:uiPriority="11" w:unhideWhenUsed="0" w:qFormat="1"/>
-    <w:lsdException w:name="Strong" w:semiHidden="0" w:uiPriority="22" w:unhideWhenUsed="0" w:qFormat="1"/>
-    <w:lsdException w:name="Emphasis" w:semiHidden="0" w:uiPriority="20" w:unhideWhenUsed="0" w:qFormat="1"/>
-    <w:lsdException w:name="Table Grid" w:semiHidden="0" w:uiPriority="39" w:unhideWhenUsed="0"/>
-    <w:lsdException w:name="Note Level 1" w:semiHidden="0" w:unhideWhenUsed="0"/>
-    <w:lsdException w:name="Note Level 2" w:semiHidden="0" w:unhideWhenUsed="0"/>
-    <w:lsdException w:name="Note Level 3" w:semiHidden="0" w:unhideWhenUsed="0"/>
-    <w:lsdException w:name="Note Level 4" w:semiHidden="0" w:unhideWhenUsed="0"/>
-    <w:lsdException w:name="Note Level 5" w:semiHidden="0" w:unhideWhenUsed="0"/>
-    <w:lsdException w:name="Note Level 6" w:semiHidden="0" w:unhideWhenUsed="0"/>
-    <w:lsdException w:name="Note Level 7" w:semiHidden="0" w:unhideWhenUsed="0"/>
-    <w:lsdException w:name="Note Level 8" w:semiHidden="0" w:unhideWhenUsed="0"/>
-    <w:lsdException w:name="Note Level 9" w:semiHidden="0" w:unhideWhenUsed="0"/>
-    <w:lsdException w:name="Placeholder Text" w:unhideWhenUsed="0"/>
-    <w:lsdException w:name="No Spacing" w:semiHidden="0" w:uiPriority="1" w:unhideWhenUsed="0" w:qFormat="1"/>
-    <w:lsdException w:name="Light Shading" w:semiHidden="0" w:uiPriority="60" w:unhideWhenUsed="0"/>
-    <w:lsdException w:name="Light List" w:semiHidden="0" w:uiPriority="61" w:unhideWhenUsed="0"/>
-    <w:lsdException w:name="Light Grid" w:semiHidden="0" w:uiPriority="62" w:unhideWhenUsed="0"/>
-    <w:lsdException w:name="Medium Shading 1" w:semiHidden="0" w:uiPriority="63" w:unhideWhenUsed="0"/>
-    <w:lsdException w:name="Medium Shading 2" w:semiHidden="0" w:uiPriority="64" w:unhideWhenUsed="0"/>
-    <w:lsdException w:name="Medium List 1" w:semiHidden="0" w:uiPriority="65" w:unhideWhenUsed="0"/>
-    <w:lsdException w:name="Medium List 2" w:semiHidden="0" w:uiPriority="66" w:unhideWhenUsed="0"/>
-    <w:lsdException w:name="Medium Grid 1" w:semiHidden="0" w:uiPriority="67" w:unhideWhenUsed="0"/>
-    <w:lsdException w:name="Medium Grid 2" w:semiHidden="0" w:uiPriority="68" w:unhideWhenUsed="0"/>
-    <w:lsdException w:name="Medium Grid 3" w:semiHidden="0" w:uiPriority="69" w:unhideWhenUsed="0"/>
-    <w:lsdException w:name="Dark List" w:semiHidden="0" w:uiPriority="70" w:unhideWhenUsed="0"/>
-    <w:lsdException w:name="Colorful Shading" w:semiHidden="0" w:uiPriority="71" w:unhideWhenUsed="0"/>
-    <w:lsdException w:name="Colorful List" w:semiHidden="0" w:uiPriority="72" w:unhideWhenUsed="0"/>
-    <w:lsdException w:name="Colorful Grid" w:semiHidden="0" w:uiPriority="73" w:unhideWhenUsed="0"/>
-    <w:lsdException w:name="Light Shading Accent 1" w:semiHidden="0" w:uiPriority="60" w:unhideWhenUsed="0"/>
-    <w:lsdException w:name="Light List Accent 1" w:semiHidden="0" w:uiPriority="61" w:unhideWhenUsed="0"/>
-    <w:lsdException w:name="Light Grid Accent 1" w:semiHidden="0" w:uiPriority="62" w:unhideWhenUsed="0"/>
-    <w:lsdException w:name="Medium Shading 1 Accent 1" w:semiHidden="0" w:uiPriority="63" w:unhideWhenUsed="0"/>
-    <w:lsdException w:name="Medium Shading 2 Accent 1" w:semiHidden="0" w:uiPriority="64" w:unhideWhenUsed="0"/>
-    <w:lsdException w:name="Medium List 1 Accent 1" w:semiHidden="0" w:uiPriority="65" w:unhideWhenUsed="0"/>
-    <w:lsdException w:name="Revision" w:unhideWhenUsed="0"/>
-    <w:lsdException w:name="List Paragraph" w:semiHidden="0" w:uiPriority="34" w:unhideWhenUsed="0" w:qFormat="1"/>
-    <w:lsdException w:name="Quote" w:semiHidden="0" w:uiPriority="29" w:unhideWhenUsed="0" w:qFormat="1"/>
-    <w:lsdException w:name="Intense Quote" w:semiHidden="0" w:uiPriority="30" w:unhideWhenUsed="0" w:qFormat="1"/>
-    <w:lsdException w:name="Medium List 2 Accent 1" w:semiHidden="0" w:uiPriority="66" w:unhideWhenUsed="0"/>
-    <w:lsdException w:name="Medium Grid 1 Accent 1" w:semiHidden="0" w:uiPriority="67" w:unhideWhenUsed="0"/>
-    <w:lsdException w:name="Medium Grid 2 Accent 1" w:semiHidden="0" w:uiPriority="68" w:unhideWhenUsed="0"/>
-    <w:lsdException w:name="Medium Grid 3 Accent 1" w:semiHidden="0" w:uiPriority="69" w:unhideWhenUsed="0"/>
-    <w:lsdException w:name="Dark List Accent 1" w:semiHidden="0" w:uiPriority="70" w:unhideWhenUsed="0"/>
-    <w:lsdException w:name="Colorful Shading Accent 1" w:semiHidden="0" w:uiPriority="71" w:unhideWhenUsed="0"/>
-    <w:lsdException w:name="Colorful List Accent 1" w:semiHidden="0" w:uiPriority="72" w:unhideWhenUsed="0"/>
-    <w:lsdException w:name="Colorful Grid Accent 1" w:semiHidden="0" w:uiPriority="73" w:unhideWhenUsed="0"/>
-    <w:lsdException w:name="Light Shading Accent 2" w:semiHidden="0" w:uiPriority="60" w:unhideWhenUsed="0"/>
-    <w:lsdException w:name="Light List Accent 2" w:semiHidden="0" w:uiPriority="61" w:unhideWhenUsed="0"/>
-    <w:lsdException w:name="Light Grid Accent 2" w:semiHidden="0" w:uiPriority="62" w:unhideWhenUsed="0"/>
-    <w:lsdException w:name="Medium Shading 1 Accent 2" w:semiHidden="0" w:uiPriority="63" w:unhideWhenUsed="0"/>
-    <w:lsdException w:name="Medium Shading 2 Accent 2" w:semiHidden="0" w:uiPriority="64" w:unhideWhenUsed="0"/>
-    <w:lsdException w:name="Medium List 1 Accent 2" w:semiHidden="0" w:uiPriority="65" w:unhideWhenUsed="0"/>
-    <w:lsdException w:name="Medium List 2 Accent 2" w:semiHidden="0" w:uiPriority="66" w:unhideWhenUsed="0"/>
-    <w:lsdException w:name="Medium Grid 1 Accent 2" w:semiHidden="0" w:uiPriority="67" w:unhideWhenUsed="0"/>
-    <w:lsdException w:name="Medium Grid 2 Accent 2" w:semiHidden="0" w:uiPriority="68" w:unhideWhenUsed="0"/>
-    <w:lsdException w:name="Medium Grid 3 Accent 2" w:semiHidden="0" w:uiPriority="69" w:unhideWhenUsed="0"/>
-    <w:lsdException w:name="Dark List Accent 2" w:semiHidden="0" w:uiPriority="70" w:unhideWhenUsed="0"/>
-    <w:lsdException w:name="Colorful Shading Accent 2" w:semiHidden="0" w:uiPriority="71" w:unhideWhenUsed="0"/>
-    <w:lsdException w:name="Colorful List Accent 2" w:semiHidden="0" w:uiPriority="72" w:unhideWhenUsed="0"/>
-    <w:lsdException w:name="Colorful Grid Accent 2" w:semiHidden="0" w:uiPriority="73" w:unhideWhenUsed="0"/>
-    <w:lsdException w:name="Light Shading Accent 3" w:semiHidden="0" w:uiPriority="60" w:unhideWhenUsed="0"/>
-    <w:lsdException w:name="Light List Accent 3" w:semiHidden="0" w:uiPriority="61" w:unhideWhenUsed="0"/>
-    <w:lsdException w:name="Light Grid Accent 3" w:semiHidden="0" w:uiPriority="62" w:unhideWhenUsed="0"/>
-    <w:lsdException w:name="Medium Shading 1 Accent 3" w:semiHidden="0" w:uiPriority="63" w:unhideWhenUsed="0"/>
-    <w:lsdException w:name="Medium Shading 2 Accent 3" w:semiHidden="0" w:uiPriority="64" w:unhideWhenUsed="0"/>
-    <w:lsdException w:name="Medium List 1 Accent 3" w:semiHidden="0" w:uiPriority="65" w:unhideWhenUsed="0"/>
-    <w:lsdException w:name="Medium List 2 Accent 3" w:semiHidden="0" w:uiPriority="66" w:unhideWhenUsed="0"/>
-    <w:lsdException w:name="Medium Grid 1 Accent 3" w:semiHidden="0" w:uiPriority="67" w:unhideWhenUsed="0"/>
-    <w:lsdException w:name="Medium Grid 2 Accent 3" w:semiHidden="0" w:uiPriority="68" w:unhideWhenUsed="0"/>
-    <w:lsdException w:name="Medium Grid 3 Accent 3" w:semiHidden="0" w:uiPriority="69" w:unhideWhenUsed="0"/>
-    <w:lsdException w:name="Dark List Accent 3" w:semiHidden="0" w:uiPriority="70" w:unhideWhenUsed="0"/>
-    <w:lsdException w:name="Colorful Shading Accent 3" w:semiHidden="0" w:uiPriority="71" w:unhideWhenUsed="0"/>
-    <w:lsdException w:name="Colorful List Accent 3" w:semiHidden="0" w:uiPriority="72" w:unhideWhenUsed="0"/>
-    <w:lsdException w:name="Colorful Grid Accent 3" w:semiHidden="0" w:uiPriority="73" w:unhideWhenUsed="0"/>
-    <w:lsdException w:name="Light Shading Accent 4" w:semiHidden="0" w:uiPriority="60" w:unhideWhenUsed="0"/>
-    <w:lsdException w:name="Light List Accent 4" w:semiHidden="0" w:uiPriority="61" w:unhideWhenUsed="0"/>
-    <w:lsdException w:name="Light Grid Accent 4" w:semiHidden="0" w:uiPriority="62" w:unhideWhenUsed="0"/>
-    <w:lsdException w:name="Medium Shading 1 Accent 4" w:semiHidden="0" w:uiPriority="63" w:unhideWhenUsed="0"/>
-    <w:lsdException w:name="Medium Shading 2 Accent 4" w:semiHidden="0" w:uiPriority="64" w:unhideWhenUsed="0"/>
-    <w:lsdException w:name="Medium List 1 Accent 4" w:semiHidden="0" w:uiPriority="65" w:unhideWhenUsed="0"/>
-    <w:lsdException w:name="Medium List 2 Accent 4" w:semiHidden="0" w:uiPriority="66" w:unhideWhenUsed="0"/>
-    <w:lsdException w:name="Medium Grid 1 Accent 4" w:semiHidden="0" w:uiPriority="67" w:unhideWhenUsed="0"/>
-    <w:lsdException w:name="Medium Grid 2 Accent 4" w:semiHidden="0" w:uiPriority="68" w:unhideWhenUsed="0"/>
-    <w:lsdException w:name="Medium Grid 3 Accent 4" w:semiHidden="0" w:uiPriority="69" w:unhideWhenUsed="0"/>
-    <w:lsdException w:name="Dark List Accent 4" w:semiHidden="0" w:uiPriority="70" w:unhideWhenUsed="0"/>
-    <w:lsdException w:name="Colorful Shading Accent 4" w:semiHidden="0" w:uiPriority="71" w:unhideWhenUsed="0"/>
-    <w:lsdException w:name="Colorful List Accent 4" w:semiHidden="0" w:uiPriority="72" w:unhideWhenUsed="0"/>
-    <w:lsdException w:name="Colorful Grid Accent 4" w:semiHidden="0" w:uiPriority="73" w:unhideWhenUsed="0"/>
-    <w:lsdException w:name="Light Shading Accent 5" w:semiHidden="0" w:uiPriority="60" w:unhideWhenUsed="0"/>
-    <w:lsdException w:name="Light List Accent 5" w:semiHidden="0" w:uiPriority="61" w:unhideWhenUsed="0"/>
-    <w:lsdException w:name="Light Grid Accent 5" w:semiHidden="0" w:uiPriority="62" w:unhideWhenUsed="0"/>
-    <w:lsdException w:name="Medium Shading 1 Accent 5" w:semiHidden="0" w:uiPriority="63" w:unhideWhenUsed="0"/>
-    <w:lsdException w:name="Medium Shading 2 Accent 5" w:semiHidden="0" w:uiPriority="64" w:unhideWhenUsed="0"/>
-    <w:lsdException w:name="Medium List 1 Accent 5" w:semiHidden="0" w:uiPriority="65" w:unhideWhenUsed="0"/>
-    <w:lsdException w:name="Medium List 2 Accent 5" w:semiHidden="0" w:uiPriority="66" w:unhideWhenUsed="0"/>
-    <w:lsdException w:name="Medium Grid 1 Accent 5" w:semiHidden="0" w:uiPriority="67" w:unhideWhenUsed="0"/>
-    <w:lsdException w:name="Medium Grid 2 Accent 5" w:semiHidden="0" w:uiPriority="68" w:unhideWhenUsed="0"/>
-    <w:lsdException w:name="Medium Grid 3 Accent 5" w:semiHidden="0" w:uiPriority="69" w:unhideWhenUsed="0"/>
-    <w:lsdException w:name="Dark List Accent 5" w:semiHidden="0" w:uiPriority="70" w:unhideWhenUsed="0"/>
-    <w:lsdException w:name="Colorful Shading Accent 5" w:semiHidden="0" w:uiPriority="71" w:unhideWhenUsed="0"/>
-    <w:lsdException w:name="Colorful List Accent 5" w:semiHidden="0" w:uiPriority="72" w:unhideWhenUsed="0"/>
-    <w:lsdException w:name="Colorful Grid Accent 5" w:semiHidden="0" w:uiPriority="73" w:unhideWhenUsed="0"/>
-    <w:lsdException w:name="Light Shading Accent 6" w:semiHidden="0" w:uiPriority="60" w:unhideWhenUsed="0"/>
-    <w:lsdException w:name="Light List Accent 6" w:semiHidden="0" w:uiPriority="61" w:unhideWhenUsed="0"/>
-    <w:lsdException w:name="Light Grid Accent 6" w:semiHidden="0" w:uiPriority="62" w:unhideWhenUsed="0"/>
-    <w:lsdException w:name="Medium Shading 1 Accent 6" w:semiHidden="0" w:uiPriority="63" w:unhideWhenUsed="0"/>
-    <w:lsdException w:name="Medium Shading 2 Accent 6" w:semiHidden="0" w:uiPriority="64" w:unhideWhenUsed="0"/>
-    <w:lsdException w:name="Medium List 1 Accent 6" w:semiHidden="0" w:uiPriority="65" w:unhideWhenUsed="0"/>
-    <w:lsdException w:name="Medium List 2 Accent 6" w:semiHidden="0" w:uiPriority="66" w:unhideWhenUsed="0"/>
-    <w:lsdException w:name="Medium Grid 1 Accent 6" w:semiHidden="0" w:uiPriority="67" w:unhideWhenUsed="0"/>
-    <w:lsdException w:name="Medium Grid 2 Accent 6" w:semiHidden="0" w:uiPriority="68" w:unhideWhenUsed="0"/>
-    <w:lsdException w:name="Medium Grid 3 Accent 6" w:semiHidden="0" w:uiPriority="69" w:unhideWhenUsed="0"/>
-    <w:lsdException w:name="Dark List Accent 6" w:semiHidden="0" w:uiPriority="70" w:unhideWhenUsed="0"/>
-    <w:lsdException w:name="Colorful Shading Accent 6" w:semiHidden="0" w:uiPriority="71" w:unhideWhenUsed="0"/>
-    <w:lsdException w:name="Colorful List Accent 6" w:semiHidden="0" w:uiPriority="72" w:unhideWhenUsed="0"/>
-    <w:lsdException w:name="Colorful Grid Accent 6" w:semiHidden="0" w:uiPriority="73" w:unhideWhenUsed="0"/>
-    <w:lsdException w:name="Subtle Emphasis" w:semiHidden="0" w:uiPriority="19" w:unhideWhenUsed="0" w:qFormat="1"/>
-    <w:lsdException w:name="Intense Emphasis" w:semiHidden="0" w:uiPriority="21" w:unhideWhenUsed="0" w:qFormat="1"/>
-    <w:lsdException w:name="Subtle Reference" w:semiHidden="0" w:uiPriority="31" w:unhideWhenUsed="0" w:qFormat="1"/>
-    <w:lsdException w:name="Intense Reference" w:semiHidden="0" w:uiPriority="32" w:unhideWhenUsed="0" w:qFormat="1"/>
-    <w:lsdException w:name="Book Title" w:semiHidden="0" w:uiPriority="33" w:unhideWhenUsed="0" w:qFormat="1"/>
-    <w:lsdException w:name="Bibliography" w:uiPriority="37"/>
-    <w:lsdException w:name="TOC Heading" w:uiPriority="39" w:qFormat="1"/>
+  <w:latentStyles w:defLockedState="0" w:defUIPriority="99" w:defSemiHidden="0" w:defUnhideWhenUsed="0" w:defQFormat="0" w:count="371">
+    <w:lsdException w:name="Normal" w:uiPriority="0" w:qFormat="1"/>
+    <w:lsdException w:name="heading 1" w:uiPriority="9" w:qFormat="1"/>
+    <w:lsdException w:name="heading 2" w:semiHidden="1" w:uiPriority="9" w:unhideWhenUsed="1" w:qFormat="1"/>
+    <w:lsdException w:name="heading 3" w:semiHidden="1" w:uiPriority="9" w:unhideWhenUsed="1" w:qFormat="1"/>
+    <w:lsdException w:name="heading 4" w:semiHidden="1" w:uiPriority="9" w:unhideWhenUsed="1" w:qFormat="1"/>
+    <w:lsdException w:name="heading 5" w:semiHidden="1" w:uiPriority="9" w:unhideWhenUsed="1" w:qFormat="1"/>
+    <w:lsdException w:name="heading 6" w:semiHidden="1" w:uiPriority="9" w:unhideWhenUsed="1" w:qFormat="1"/>
+    <w:lsdException w:name="heading 7" w:semiHidden="1" w:uiPriority="9" w:unhideWhenUsed="1" w:qFormat="1"/>
+    <w:lsdException w:name="heading 8" w:semiHidden="1" w:uiPriority="9" w:unhideWhenUsed="1" w:qFormat="1"/>
+    <w:lsdException w:name="heading 9" w:semiHidden="1" w:uiPriority="9" w:unhideWhenUsed="1" w:qFormat="1"/>
+    <w:lsdException w:name="index 1" w:semiHidden="1" w:unhideWhenUsed="1"/>
+    <w:lsdException w:name="index 2" w:semiHidden="1" w:unhideWhenUsed="1"/>
+    <w:lsdException w:name="index 3" w:semiHidden="1" w:unhideWhenUsed="1"/>
+    <w:lsdException w:name="index 4" w:semiHidden="1" w:unhideWhenUsed="1"/>
+    <w:lsdException w:name="index 5" w:semiHidden="1" w:unhideWhenUsed="1"/>
+    <w:lsdException w:name="index 6" w:semiHidden="1" w:unhideWhenUsed="1"/>
+    <w:lsdException w:name="index 7" w:semiHidden="1" w:unhideWhenUsed="1"/>
+    <w:lsdException w:name="index 8" w:semiHidden="1" w:unhideWhenUsed="1"/>
+    <w:lsdException w:name="index 9" w:semiHidden="1" w:unhideWhenUsed="1"/>
+    <w:lsdException w:name="toc 1" w:semiHidden="1" w:uiPriority="39" w:unhideWhenUsed="1"/>
+    <w:lsdException w:name="toc 2" w:semiHidden="1" w:uiPriority="39" w:unhideWhenUsed="1"/>
+    <w:lsdException w:name="toc 3" w:semiHidden="1" w:uiPriority="39" w:unhideWhenUsed="1"/>
+    <w:lsdException w:name="toc 4" w:semiHidden="1" w:uiPriority="39" w:unhideWhenUsed="1"/>
+    <w:lsdException w:name="toc 5" w:semiHidden="1" w:uiPriority="39" w:unhideWhenUsed="1"/>
+    <w:lsdException w:name="toc 6" w:semiHidden="1" w:uiPriority="39" w:unhideWhenUsed="1"/>
+    <w:lsdException w:name="toc 7" w:semiHidden="1" w:uiPriority="39" w:unhideWhenUsed="1"/>
+    <w:lsdException w:name="toc 8" w:semiHidden="1" w:uiPriority="39" w:unhideWhenUsed="1"/>
+    <w:lsdException w:name="toc 9" w:semiHidden="1" w:uiPriority="39" w:unhideWhenUsed="1"/>
+    <w:lsdException w:name="Normal Indent" w:semiHidden="1" w:unhideWhenUsed="1"/>
+    <w:lsdException w:name="footnote text" w:semiHidden="1" w:unhideWhenUsed="1"/>
+    <w:lsdException w:name="annotation text" w:semiHidden="1" w:unhideWhenUsed="1"/>
+    <w:lsdException w:name="header" w:semiHidden="1" w:unhideWhenUsed="1"/>
+    <w:lsdException w:name="footer" w:semiHidden="1" w:unhideWhenUsed="1"/>
+    <w:lsdException w:name="index heading" w:semiHidden="1" w:unhideWhenUsed="1"/>
+    <w:lsdException w:name="caption" w:semiHidden="1" w:uiPriority="35" w:unhideWhenUsed="1" w:qFormat="1"/>
+    <w:lsdException w:name="table of figures" w:semiHidden="1" w:unhideWhenUsed="1"/>
+    <w:lsdException w:name="envelope address" w:semiHidden="1" w:unhideWhenUsed="1"/>
+    <w:lsdException w:name="envelope return" w:semiHidden="1" w:unhideWhenUsed="1"/>
+    <w:lsdException w:name="footnote reference" w:semiHidden="1" w:unhideWhenUsed="1"/>
+    <w:lsdException w:name="annotation reference" w:semiHidden="1" w:unhideWhenUsed="1"/>
+    <w:lsdException w:name="line number" w:semiHidden="1" w:unhideWhenUsed="1"/>
+    <w:lsdException w:name="page number" w:semiHidden="1" w:unhideWhenUsed="1"/>
+    <w:lsdException w:name="endnote reference" w:semiHidden="1" w:unhideWhenUsed="1"/>
+    <w:lsdException w:name="endnote text" w:semiHidden="1" w:unhideWhenUsed="1"/>
+    <w:lsdException w:name="table of authorities" w:semiHidden="1" w:unhideWhenUsed="1"/>
+    <w:lsdException w:name="macro" w:semiHidden="1" w:unhideWhenUsed="1"/>
+    <w:lsdException w:name="toa heading" w:semiHidden="1" w:unhideWhenUsed="1"/>
+    <w:lsdException w:name="List" w:semiHidden="1" w:unhideWhenUsed="1"/>
+    <w:lsdException w:name="List Bullet" w:semiHidden="1" w:unhideWhenUsed="1"/>
+    <w:lsdException w:name="List Number" w:semiHidden="1" w:unhideWhenUsed="1"/>
+    <w:lsdException w:name="List 2" w:semiHidden="1" w:unhideWhenUsed="1"/>
+    <w:lsdException w:name="List 3" w:semiHidden="1" w:unhideWhenUsed="1"/>
+    <w:lsdException w:name="List 4" w:semiHidden="1" w:unhideWhenUsed="1"/>
+    <w:lsdException w:name="List 5" w:semiHidden="1" w:unhideWhenUsed="1"/>
+    <w:lsdException w:name="List Bullet 2" w:semiHidden="1" w:unhideWhenUsed="1"/>
+    <w:lsdException w:name="List Bullet 3" w:semiHidden="1" w:unhideWhenUsed="1"/>
+    <w:lsdException w:name="List Bullet 4" w:semiHidden="1" w:unhideWhenUsed="1"/>
+    <w:lsdException w:name="List Bullet 5" w:semiHidden="1" w:unhideWhenUsed="1"/>
+    <w:lsdException w:name="List Number 2" w:semiHidden="1" w:unhideWhenUsed="1"/>
+    <w:lsdException w:name="List Number 3" w:semiHidden="1" w:unhideWhenUsed="1"/>
+    <w:lsdException w:name="List Number 4" w:semiHidden="1" w:unhideWhenUsed="1"/>
+    <w:lsdException w:name="List Number 5" w:semiHidden="1" w:unhideWhenUsed="1"/>
+    <w:lsdException w:name="Title" w:uiPriority="10" w:qFormat="1"/>
+    <w:lsdException w:name="Closing" w:semiHidden="1" w:unhideWhenUsed="1"/>
+    <w:lsdException w:name="Signature" w:semiHidden="1" w:unhideWhenUsed="1"/>
+    <w:lsdException w:name="Default Paragraph Font" w:semiHidden="1" w:uiPriority="1" w:unhideWhenUsed="1"/>
+    <w:lsdException w:name="Body Text" w:semiHidden="1" w:unhideWhenUsed="1"/>
+    <w:lsdException w:name="Body Text Indent" w:semiHidden="1" w:unhideWhenUsed="1"/>
+    <w:lsdException w:name="List Continue" w:semiHidden="1" w:unhideWhenUsed="1"/>
+    <w:lsdException w:name="List Continue 2" w:semiHidden="1" w:unhideWhenUsed="1"/>
+    <w:lsdException w:name="List Continue 3" w:semiHidden="1" w:unhideWhenUsed="1"/>
+    <w:lsdException w:name="List Continue 4" w:semiHidden="1" w:unhideWhenUsed="1"/>
+    <w:lsdException w:name="List Continue 5" w:semiHidden="1" w:unhideWhenUsed="1"/>
+    <w:lsdException w:name="Message Header" w:semiHidden="1" w:unhideWhenUsed="1"/>
+    <w:lsdException w:name="Subtitle" w:uiPriority="11" w:qFormat="1"/>
+    <w:lsdException w:name="Salutation" w:semiHidden="1" w:unhideWhenUsed="1"/>
+    <w:lsdException w:name="Date" w:semiHidden="1" w:unhideWhenUsed="1"/>
+    <w:lsdException w:name="Body Text First Indent" w:semiHidden="1" w:unhideWhenUsed="1"/>
+    <w:lsdException w:name="Body Text First Indent 2" w:semiHidden="1" w:unhideWhenUsed="1"/>
+    <w:lsdException w:name="Note Heading" w:semiHidden="1" w:unhideWhenUsed="1"/>
+    <w:lsdException w:name="Body Text 2" w:semiHidden="1" w:unhideWhenUsed="1"/>
+    <w:lsdException w:name="Body Text 3" w:semiHidden="1" w:unhideWhenUsed="1"/>
+    <w:lsdException w:name="Body Text Indent 2" w:semiHidden="1" w:unhideWhenUsed="1"/>
+    <w:lsdException w:name="Body Text Indent 3" w:semiHidden="1" w:unhideWhenUsed="1"/>
+    <w:lsdException w:name="Block Text" w:semiHidden="1" w:unhideWhenUsed="1"/>
+    <w:lsdException w:name="Hyperlink" w:semiHidden="1" w:unhideWhenUsed="1"/>
+    <w:lsdException w:name="FollowedHyperlink" w:semiHidden="1" w:unhideWhenUsed="1"/>
+    <w:lsdException w:name="Strong" w:uiPriority="22" w:qFormat="1"/>
+    <w:lsdException w:name="Emphasis" w:uiPriority="20" w:qFormat="1"/>
+    <w:lsdException w:name="Document Map" w:semiHidden="1" w:unhideWhenUsed="1"/>
+    <w:lsdException w:name="Plain Text" w:semiHidden="1" w:unhideWhenUsed="1"/>
+    <w:lsdException w:name="E-mail Signature" w:semiHidden="1" w:unhideWhenUsed="1"/>
+    <w:lsdException w:name="HTML Top of Form" w:semiHidden="1" w:unhideWhenUsed="1"/>
+    <w:lsdException w:name="HTML Bottom of Form" w:semiHidden="1" w:unhideWhenUsed="1"/>
+    <w:lsdException w:name="Normal (Web)" w:semiHidden="1" w:unhideWhenUsed="1"/>
+    <w:lsdException w:name="HTML Acronym" w:semiHidden="1" w:unhideWhenUsed="1"/>
+    <w:lsdException w:name="HTML Address" w:semiHidden="1" w:unhideWhenUsed="1"/>
+    <w:lsdException w:name="HTML Cite" w:semiHidden="1" w:unhideWhenUsed="1"/>
+    <w:lsdException w:name="HTML Code" w:semiHidden="1" w:unhideWhenUsed="1"/>
+    <w:lsdException w:name="HTML Definition" w:semiHidden="1" w:unhideWhenUsed="1"/>
+    <w:lsdException w:name="HTML Keyboard" w:semiHidden="1" w:unhideWhenUsed="1"/>
+    <w:lsdException w:name="HTML Preformatted" w:semiHidden="1" w:unhideWhenUsed="1"/>
+    <w:lsdException w:name="HTML Sample" w:semiHidden="1" w:unhideWhenUsed="1"/>
+    <w:lsdException w:name="HTML Typewriter" w:semiHidden="1" w:unhideWhenUsed="1"/>
+    <w:lsdException w:name="HTML Variable" w:semiHidden="1" w:unhideWhenUsed="1"/>
+    <w:lsdException w:name="Normal Table" w:semiHidden="1" w:unhideWhenUsed="1"/>
+    <w:lsdException w:name="annotation subject" w:semiHidden="1" w:unhideWhenUsed="1"/>
+    <w:lsdException w:name="No List" w:semiHidden="1" w:unhideWhenUsed="1"/>
+    <w:lsdException w:name="Outline List 1" w:semiHidden="1" w:unhideWhenUsed="1"/>
+    <w:lsdException w:name="Outline List 2" w:semiHidden="1" w:unhideWhenUsed="1"/>
+    <w:lsdException w:name="Outline List 3" w:semiHidden="1" w:unhideWhenUsed="1"/>
+    <w:lsdException w:name="Table Simple 1" w:semiHidden="1" w:unhideWhenUsed="1"/>
+    <w:lsdException w:name="Table Simple 2" w:semiHidden="1" w:unhideWhenUsed="1"/>
+    <w:lsdException w:name="Table Simple 3" w:semiHidden="1" w:unhideWhenUsed="1"/>
+    <w:lsdException w:name="Table Classic 1" w:semiHidden="1" w:unhideWhenUsed="1"/>
+    <w:lsdException w:name="Table Classic 2" w:semiHidden="1" w:unhideWhenUsed="1"/>
+    <w:lsdException w:name="Table Classic 3" w:semiHidden="1" w:unhideWhenUsed="1"/>
+    <w:lsdException w:name="Table Classic 4" w:semiHidden="1" w:unhideWhenUsed="1"/>
+    <w:lsdException w:name="Table Colorful 1" w:semiHidden="1" w:unhideWhenUsed="1"/>
+    <w:lsdException w:name="Table Colorful 2" w:semiHidden="1" w:unhideWhenUsed="1"/>
+    <w:lsdException w:name="Table Colorful 3" w:semiHidden="1" w:unhideWhenUsed="1"/>
+    <w:lsdException w:name="Table Columns 1" w:semiHidden="1" w:unhideWhenUsed="1"/>
+    <w:lsdException w:name="Table Columns 2" w:semiHidden="1" w:unhideWhenUsed="1"/>
+    <w:lsdException w:name="Table Columns 3" w:semiHidden="1" w:unhideWhenUsed="1"/>
+    <w:lsdException w:name="Table Columns 4" w:semiHidden="1" w:unhideWhenUsed="1"/>
+    <w:lsdException w:name="Table Columns 5" w:semiHidden="1" w:unhideWhenUsed="1"/>
+    <w:lsdException w:name="Table Grid 1" w:semiHidden="1" w:unhideWhenUsed="1"/>
+    <w:lsdException w:name="Table Grid 2" w:semiHidden="1" w:unhideWhenUsed="1"/>
+    <w:lsdException w:name="Table Grid 3" w:semiHidden="1" w:unhideWhenUsed="1"/>
+    <w:lsdException w:name="Table Grid 4" w:semiHidden="1" w:unhideWhenUsed="1"/>
+    <w:lsdException w:name="Table Grid 5" w:semiHidden="1" w:unhideWhenUsed="1"/>
+    <w:lsdException w:name="Table Grid 6" w:semiHidden="1" w:unhideWhenUsed="1"/>
+    <w:lsdException w:name="Table Grid 7" w:semiHidden="1" w:unhideWhenUsed="1"/>
+    <w:lsdException w:name="Table Grid 8" w:semiHidden="1" w:unhideWhenUsed="1"/>
+    <w:lsdException w:name="Table List 1" w:semiHidden="1" w:unhideWhenUsed="1"/>
+    <w:lsdException w:name="Table List 2" w:semiHidden="1" w:unhideWhenUsed="1"/>
+    <w:lsdException w:name="Table List 3" w:semiHidden="1" w:unhideWhenUsed="1"/>
+    <w:lsdException w:name="Table List 4" w:semiHidden="1" w:unhideWhenUsed="1"/>
+    <w:lsdException w:name="Table List 5" w:semiHidden="1" w:unhideWhenUsed="1"/>
+    <w:lsdException w:name="Table List 6" w:semiHidden="1" w:unhideWhenUsed="1"/>
+    <w:lsdException w:name="Table List 7" w:semiHidden="1" w:unhideWhenUsed="1"/>
+    <w:lsdException w:name="Table List 8" w:semiHidden="1" w:unhideWhenUsed="1"/>
+    <w:lsdException w:name="Table 3D effects 1" w:semiHidden="1" w:unhideWhenUsed="1"/>
+    <w:lsdException w:name="Table 3D effects 2" w:semiHidden="1" w:unhideWhenUsed="1"/>
+    <w:lsdException w:name="Table 3D effects 3" w:semiHidden="1" w:unhideWhenUsed="1"/>
+    <w:lsdException w:name="Table Contemporary" w:semiHidden="1" w:unhideWhenUsed="1"/>
+    <w:lsdException w:name="Table Elegant" w:semiHidden="1" w:unhideWhenUsed="1"/>
+    <w:lsdException w:name="Table Professional" w:semiHidden="1" w:unhideWhenUsed="1"/>
+    <w:lsdException w:name="Table Subtle 1" w:semiHidden="1" w:unhideWhenUsed="1"/>
+    <w:lsdException w:name="Table Subtle 2" w:semiHidden="1" w:unhideWhenUsed="1"/>
+    <w:lsdException w:name="Table Web 1" w:semiHidden="1" w:unhideWhenUsed="1"/>
+    <w:lsdException w:name="Table Web 2" w:semiHidden="1" w:unhideWhenUsed="1"/>
+    <w:lsdException w:name="Table Web 3" w:semiHidden="1" w:unhideWhenUsed="1"/>
+    <w:lsdException w:name="Balloon Text" w:semiHidden="1" w:unhideWhenUsed="1"/>
+    <w:lsdException w:name="Table Grid" w:uiPriority="39"/>
+    <w:lsdException w:name="Table Theme" w:semiHidden="1" w:unhideWhenUsed="1"/>
+    <w:lsdException w:name="Placeholder Text" w:semiHidden="1"/>
+    <w:lsdException w:name="No Spacing" w:uiPriority="1" w:qFormat="1"/>
+    <w:lsdException w:name="Light Shading" w:uiPriority="60"/>
+    <w:lsdException w:name="Light List" w:uiPriority="61"/>
+    <w:lsdException w:name="Light Grid" w:uiPriority="62"/>
+    <w:lsdException w:name="Medium Shading 1" w:uiPriority="63"/>
+    <w:lsdException w:name="Medium Shading 2" w:uiPriority="64"/>
+    <w:lsdException w:name="Medium List 1" w:uiPriority="65"/>
+    <w:lsdException w:name="Medium List 2" w:uiPriority="66"/>
+    <w:lsdException w:name="Medium Grid 1" w:uiPriority="67"/>
+    <w:lsdException w:name="Medium Grid 2" w:uiPriority="68"/>
+    <w:lsdException w:name="Medium Grid 3" w:uiPriority="69"/>
+    <w:lsdException w:name="Dark List" w:uiPriority="70"/>
+    <w:lsdException w:name="Colorful Shading" w:uiPriority="71"/>
+    <w:lsdException w:name="Colorful List" w:uiPriority="72"/>
+    <w:lsdException w:name="Colorful Grid" w:uiPriority="73"/>
+    <w:lsdException w:name="Light Shading Accent 1" w:uiPriority="60"/>
+    <w:lsdException w:name="Light List Accent 1" w:uiPriority="61"/>
+    <w:lsdException w:name="Light Grid Accent 1" w:uiPriority="62"/>
+    <w:lsdException w:name="Medium Shading 1 Accent 1" w:uiPriority="63"/>
+    <w:lsdException w:name="Medium Shading 2 Accent 1" w:uiPriority="64"/>
+    <w:lsdException w:name="Medium List 1 Accent 1" w:uiPriority="65"/>
+    <w:lsdException w:name="Revision" w:semiHidden="1"/>
+    <w:lsdException w:name="List Paragraph" w:uiPriority="34" w:qFormat="1"/>
+    <w:lsdException w:name="Quote" w:uiPriority="29" w:qFormat="1"/>
+    <w:lsdException w:name="Intense Quote" w:uiPriority="30" w:qFormat="1"/>
+    <w:lsdException w:name="Medium List 2 Accent 1" w:uiPriority="66"/>
+    <w:lsdException w:name="Medium Grid 1 Accent 1" w:uiPriority="67"/>
+    <w:lsdException w:name="Medium Grid 2 Accent 1" w:uiPriority="68"/>
+    <w:lsdException w:name="Medium Grid 3 Accent 1" w:uiPriority="69"/>
+    <w:lsdException w:name="Dark List Accent 1" w:uiPriority="70"/>
+    <w:lsdException w:name="Colorful Shading Accent 1" w:uiPriority="71"/>
+    <w:lsdException w:name="Colorful List Accent 1" w:uiPriority="72"/>
+    <w:lsdException w:name="Colorful Grid Accent 1" w:uiPriority="73"/>
+    <w:lsdException w:name="Light Shading Accent 2" w:uiPriority="60"/>
+    <w:lsdException w:name="Light List Accent 2" w:uiPriority="61"/>
+    <w:lsdException w:name="Light Grid Accent 2" w:uiPriority="62"/>
+    <w:lsdException w:name="Medium Shading 1 Accent 2" w:uiPriority="63"/>
+    <w:lsdException w:name="Medium Shading 2 Accent 2" w:uiPriority="64"/>
+    <w:lsdException w:name="Medium List 1 Accent 2" w:uiPriority="65"/>
+    <w:lsdException w:name="Medium List 2 Accent 2" w:uiPriority="66"/>
+    <w:lsdException w:name="Medium Grid 1 Accent 2" w:uiPriority="67"/>
+    <w:lsdException w:name="Medium Grid 2 Accent 2" w:uiPriority="68"/>
+    <w:lsdException w:name="Medium Grid 3 Accent 2" w:uiPriority="69"/>
+    <w:lsdException w:name="Dark List Accent 2" w:uiPriority="70"/>
+    <w:lsdException w:name="Colorful Shading Accent 2" w:uiPriority="71"/>
+    <w:lsdException w:name="Colorful List Accent 2" w:uiPriority="72"/>
+    <w:lsdException w:name="Colorful Grid Accent 2" w:uiPriority="73"/>
+    <w:lsdException w:name="Light Shading Accent 3" w:uiPriority="60"/>
+    <w:lsdException w:name="Light List Accent 3" w:uiPriority="61"/>
+    <w:lsdException w:name="Light Grid Accent 3" w:uiPriority="62"/>
+    <w:lsdException w:name="Medium Shading 1 Accent 3" w:uiPriority="63"/>
+    <w:lsdException w:name="Medium Shading 2 Accent 3" w:uiPriority="64"/>
+    <w:lsdException w:name="Medium List 1 Accent 3" w:uiPriority="65"/>
+    <w:lsdException w:name="Medium List 2 Accent 3" w:uiPriority="66"/>
+    <w:lsdException w:name="Medium Grid 1 Accent 3" w:uiPriority="67"/>
+    <w:lsdException w:name="Medium Grid 2 Accent 3" w:uiPriority="68"/>
+    <w:lsdException w:name="Medium Grid 3 Accent 3" w:uiPriority="69"/>
+    <w:lsdException w:name="Dark List Accent 3" w:uiPriority="70"/>
+    <w:lsdException w:name="Colorful Shading Accent 3" w:uiPriority="71"/>
+    <w:lsdException w:name="Colorful List Accent 3" w:uiPriority="72"/>
+    <w:lsdException w:name="Colorful Grid Accent 3" w:uiPriority="73"/>
+    <w:lsdException w:name="Light Shading Accent 4" w:uiPriority="60"/>
+    <w:lsdException w:name="Light List Accent 4" w:uiPriority="61"/>
+    <w:lsdException w:name="Light Grid Accent 4" w:uiPriority="62"/>
+    <w:lsdException w:name="Medium Shading 1 Accent 4" w:uiPriority="63"/>
+    <w:lsdException w:name="Medium Shading 2 Accent 4" w:uiPriority="64"/>
+    <w:lsdException w:name="Medium List 1 Accent 4" w:uiPriority="65"/>
+    <w:lsdException w:name="Medium List 2 Accent 4" w:uiPriority="66"/>
+    <w:lsdException w:name="Medium Grid 1 Accent 4" w:uiPriority="67"/>
+    <w:lsdException w:name="Medium Grid 2 Accent 4" w:uiPriority="68"/>
+    <w:lsdException w:name="Medium Grid 3 Accent 4" w:uiPriority="69"/>
+    <w:lsdException w:name="Dark List Accent 4" w:uiPriority="70"/>
+    <w:lsdException w:name="Colorful Shading Accent 4" w:uiPriority="71"/>
+    <w:lsdException w:name="Colorful List Accent 4" w:uiPriority="72"/>
+    <w:lsdException w:name="Colorful Grid Accent 4" w:uiPriority="73"/>
+    <w:lsdException w:name="Light Shading Accent 5" w:uiPriority="60"/>
+    <w:lsdException w:name="Light List Accent 5" w:uiPriority="61"/>
+    <w:lsdException w:name="Light Grid Accent 5" w:uiPriority="62"/>
+    <w:lsdException w:name="Medium Shading 1 Accent 5" w:uiPriority="63"/>
+    <w:lsdException w:name="Medium Shading 2 Accent 5" w:uiPriority="64"/>
+    <w:lsdException w:name="Medium List 1 Accent 5" w:uiPriority="65"/>
+    <w:lsdException w:name="Medium List 2 Accent 5" w:uiPriority="66"/>
+    <w:lsdException w:name="Medium Grid 1 Accent 5" w:uiPriority="67"/>
+    <w:lsdException w:name="Medium Grid 2 Accent 5" w:uiPriority="68"/>
+    <w:lsdException w:name="Medium Grid 3 Accent 5" w:uiPriority="69"/>
+    <w:lsdException w:name="Dark List Accent 5" w:uiPriority="70"/>
+    <w:lsdException w:name="Colorful Shading Accent 5" w:uiPriority="71"/>
+    <w:lsdException w:name="Colorful List Accent 5" w:uiPriority="72"/>
+    <w:lsdException w:name="Colorful Grid Accent 5" w:uiPriority="73"/>
+    <w:lsdException w:name="Light Shading Accent 6" w:uiPriority="60"/>
+    <w:lsdException w:name="Light List Accent 6" w:uiPriority="61"/>
+    <w:lsdException w:name="Light Grid Accent 6" w:uiPriority="62"/>
+    <w:lsdException w:name="Medium Shading 1 Accent 6" w:uiPriority="63"/>
+    <w:lsdException w:name="Medium Shading 2 Accent 6" w:uiPriority="64"/>
+    <w:lsdException w:name="Medium List 1 Accent 6" w:uiPriority="65"/>
+    <w:lsdException w:name="Medium List 2 Accent 6" w:uiPriority="66"/>
+    <w:lsdException w:name="Medium Grid 1 Accent 6" w:uiPriority="67"/>
+    <w:lsdException w:name="Medium Grid 2 Accent 6" w:uiPriority="68"/>
+    <w:lsdException w:name="Medium Grid 3 Accent 6" w:uiPriority="69"/>
+    <w:lsdException w:name="Dark List Accent 6" w:uiPriority="70"/>
+    <w:lsdException w:name="Colorful Shading Accent 6" w:uiPriority="71"/>
+    <w:lsdException w:name="Colorful List Accent 6" w:uiPriority="72"/>
+    <w:lsdException w:name="Colorful Grid Accent 6" w:uiPriority="73"/>
+    <w:lsdException w:name="Subtle Emphasis" w:uiPriority="19" w:qFormat="1"/>
+    <w:lsdException w:name="Intense Emphasis" w:uiPriority="21" w:qFormat="1"/>
+    <w:lsdException w:name="Subtle Reference" w:uiPriority="31" w:qFormat="1"/>
+    <w:lsdException w:name="Intense Reference" w:uiPriority="32" w:qFormat="1"/>
+    <w:lsdException w:name="Book Title" w:uiPriority="33" w:qFormat="1"/>
+    <w:lsdException w:name="Bibliography" w:semiHidden="1" w:uiPriority="37" w:unhideWhenUsed="1"/>
+    <w:lsdException w:name="TOC Heading" w:semiHidden="1" w:uiPriority="39" w:unhideWhenUsed="1" w:qFormat="1"/>
+    <w:lsdException w:name="Grid Table 4" w:uiPriority="49"/>
+    <w:lsdException w:name="Grid Table 5 Dark" w:uiPriority="50"/>
+    <w:lsdException w:name="Grid Table 6 Colorful" w:uiPriority="51"/>
+    <w:lsdException w:name="Grid Table 7 Colorful" w:uiPriority="52"/>
+    <w:lsdException w:name="Grid Table 1 Light Accent 1" w:uiPriority="46"/>
+    <w:lsdException w:name="Grid Table 2 Accent 1" w:uiPriority="47"/>
+    <w:lsdException w:name="Grid Table 3 Accent 1" w:uiPriority="48"/>
+    <w:lsdException w:name="Grid Table 4 Accent 1" w:uiPriority="49"/>
+    <w:lsdException w:name="Grid Table 5 Dark Accent 1" w:uiPriority="50"/>
+    <w:lsdException w:name="Grid Table 6 Colorful Accent 1" w:uiPriority="51"/>
+    <w:lsdException w:name="Grid Table 7 Colorful Accent 1" w:uiPriority="52"/>
+    <w:lsdException w:name="Grid Table 1 Light Accent 2" w:uiPriority="46"/>
+    <w:lsdException w:name="Grid Table 2 Accent 2" w:uiPriority="47"/>
+    <w:lsdException w:name="Grid Table 3 Accent 2" w:uiPriority="48"/>
+    <w:lsdException w:name="Grid Table 4 Accent 2" w:uiPriority="49"/>
+    <w:lsdException w:name="Grid Table 5 Dark Accent 2" w:uiPriority="50"/>
+    <w:lsdException w:name="Grid Table 6 Colorful Accent 2" w:uiPriority="51"/>
+    <w:lsdException w:name="Grid Table 7 Colorful Accent 2" w:uiPriority="52"/>
+    <w:lsdException w:name="Grid Table 1 Light Accent 3" w:uiPriority="46"/>
+    <w:lsdException w:name="Grid Table 2 Accent 3" w:uiPriority="47"/>
+    <w:lsdException w:name="Grid Table 3 Accent 3" w:uiPriority="48"/>
+    <w:lsdException w:name="Grid Table 4 Accent 3" w:uiPriority="49"/>
+    <w:lsdException w:name="Grid Table 5 Dark Accent 3" w:uiPriority="50"/>
+    <w:lsdException w:name="Grid Table 6 Colorful Accent 3" w:uiPriority="51"/>
+    <w:lsdException w:name="Grid Table 7 Colorful Accent 3" w:uiPriority="52"/>
+    <w:lsdException w:name="Grid Table 1 Light Accent 4" w:uiPriority="46"/>
+    <w:lsdException w:name="Grid Table 2 Accent 4" w:uiPriority="47"/>
+    <w:lsdException w:name="Grid Table 3 Accent 4" w:uiPriority="48"/>
+    <w:lsdException w:name="Grid Table 4 Accent 4" w:uiPriority="49"/>
+    <w:lsdException w:name="Grid Table 5 Dark Accent 4" w:uiPriority="50"/>
+    <w:lsdException w:name="Grid Table 6 Colorful Accent 4" w:uiPriority="51"/>
+    <w:lsdException w:name="Grid Table 7 Colorful Accent 4" w:uiPriority="52"/>
+    <w:lsdException w:name="Grid Table 1 Light Accent 5" w:uiPriority="46"/>
+    <w:lsdException w:name="Grid Table 2 Accent 5" w:uiPriority="47"/>
+    <w:lsdException w:name="Grid Table 3 Accent 5" w:uiPriority="48"/>
+    <w:lsdException w:name="Grid Table 4 Accent 5" w:uiPriority="49"/>
+    <w:lsdException w:name="Grid Table 5 Dark Accent 5" w:uiPriority="50"/>
+    <w:lsdException w:name="Grid Table 6 Colorful Accent 5" w:uiPriority="51"/>
+    <w:lsdException w:name="Grid Table 7 Colorful Accent 5" w:uiPriority="52"/>
+    <w:lsdException w:name="Grid Table 1 Light Accent 6" w:uiPriority="46"/>
+    <w:lsdException w:name="Grid Table 2 Accent 6" w:uiPriority="47"/>
+    <w:lsdException w:name="Grid Table 3 Accent 6" w:uiPriority="48"/>
+    <w:lsdException w:name="Grid Table 4 Accent 6" w:uiPriority="49"/>
+    <w:lsdException w:name="Grid Table 5 Dark Accent 6" w:uiPriority="50"/>
+    <w:lsdException w:name="Grid Table 6 Colorful Accent 6" w:uiPriority="51"/>
+    <w:lsdException w:name="Grid Table 7 Colorful Accent 6" w:uiPriority="52"/>
+    <w:lsdException w:name="List Table 1 Light" w:uiPriority="46"/>
+    <w:lsdException w:name="List Table 2" w:uiPriority="47"/>
+    <w:lsdException w:name="List Table 3" w:uiPriority="48"/>
+    <w:lsdException w:name="List Table 4" w:uiPriority="49"/>
+    <w:lsdException w:name="List Table 5 Dark" w:uiPriority="50"/>
+    <w:lsdException w:name="List Table 6 Colorful" w:uiPriority="51"/>
+    <w:lsdException w:name="List Table 7 Colorful" w:uiPriority="52"/>
+    <w:lsdException w:name="List Table 1 Light Accent 1" w:uiPriority="46"/>
+    <w:lsdException w:name="List Table 2 Accent 1" w:uiPriority="47"/>
+    <w:lsdException w:name="List Table 3 Accent 1" w:uiPriority="48"/>
+    <w:lsdException w:name="List Table 4 Accent 1" w:uiPriority="49"/>
+    <w:lsdException w:name="List Table 5 Dark Accent 1" w:uiPriority="50"/>
+    <w:lsdException w:name="List Table 6 Colorful Accent 1" w:uiPriority="51"/>
+    <w:lsdException w:name="List Table 7 Colorful Accent 1" w:uiPriority="52"/>
+    <w:lsdException w:name="List Table 1 Light Accent 2" w:uiPriority="46"/>
+    <w:lsdException w:name="List Table 2 Accent 2" w:uiPriority="47"/>
+    <w:lsdException w:name="List Table 3 Accent 2" w:uiPriority="48"/>
+    <w:lsdException w:name="List Table 4 Accent 2" w:uiPriority="49"/>
+    <w:lsdException w:name="List Table 5 Dark Accent 2" w:uiPriority="50"/>
+    <w:lsdException w:name="List Table 6 Colorful Accent 2" w:uiPriority="51"/>
+    <w:lsdException w:name="List Table 7 Colorful Accent 2" w:uiPriority="52"/>
+    <w:lsdException w:name="List Table 1 Light Accent 3" w:uiPriority="46"/>
+    <w:lsdException w:name="List Table 2 Accent 3" w:uiPriority="47"/>
+    <w:lsdException w:name="List Table 3 Accent 3" w:uiPriority="48"/>
+    <w:lsdException w:name="List Table 4 Accent 3" w:uiPriority="49"/>
+    <w:lsdException w:name="List Table 5 Dark Accent 3" w:uiPriority="50"/>
+    <w:lsdException w:name="List Table 6 Colorful Accent 3" w:uiPriority="51"/>
+    <w:lsdException w:name="List Table 7 Colorful Accent 3" w:uiPriority="52"/>
+    <w:lsdException w:name="List Table 1 Light Accent 4" w:uiPriority="46"/>
+    <w:lsdException w:name="List Table 2 Accent 4" w:uiPriority="47"/>
+    <w:lsdException w:name="List Table 3 Accent 4" w:uiPriority="48"/>
+    <w:lsdException w:name="List Table 4 Accent 4" w:uiPriority="49"/>
+    <w:lsdException w:name="List Table 5 Dark Accent 4" w:uiPriority="50"/>
+    <w:lsdException w:name="List Table 6 Colorful Accent 4" w:uiPriority="51"/>
+    <w:lsdException w:name="List Table 7 Colorful Accent 4" w:uiPriority="52"/>
+    <w:lsdException w:name="List Table 1 Light Accent 5" w:uiPriority="46"/>
+    <w:lsdException w:name="List Table 2 Accent 5" w:uiPriority="47"/>
+    <w:lsdException w:name="List Table 3 Accent 5" w:uiPriority="48"/>
+    <w:lsdException w:name="List Table 4 Accent 5" w:uiPriority="49"/>
+    <w:lsdException w:name="List Table 5 Dark Accent 5" w:uiPriority="50"/>
+    <w:lsdException w:name="List Table 6 Colorful Accent 5" w:uiPriority="51"/>
+    <w:lsdException w:name="List Table 7 Colorful Accent 5" w:uiPriority="52"/>
+    <w:lsdException w:name="List Table 1 Light Accent 6" w:uiPriority="46"/>
+    <w:lsdException w:name="List Table 2 Accent 6" w:uiPriority="47"/>
+    <w:lsdException w:name="List Table 3 Accent 6" w:uiPriority="48"/>
+    <w:lsdException w:name="List Table 4 Accent 6" w:uiPriority="49"/>
+    <w:lsdException w:name="List Table 5 Dark Accent 6" w:uiPriority="50"/>
+    <w:lsdException w:name="List Table 6 Colorful Accent 6" w:uiPriority="51"/>
+    <w:lsdException w:name="List Table 7 Colorful Accent 6" w:uiPriority="52"/>
   </w:latentStyles>
   <w:style w:type="paragraph" w:default="1" w:styleId="Normal">
     <w:name w:val="Normal"/>
@@ -769,14 +1027,15 @@
   </w:style>
   <w:style w:type="character" w:default="1" w:styleId="DefaultParagraphFont">
     <w:name w:val="Default Paragraph Font"/>
+    <w:uiPriority w:val="1"/>
     <w:semiHidden/>
     <w:unhideWhenUsed/>
   </w:style>
   <w:style w:type="table" w:default="1" w:styleId="TableNormal">
     <w:name w:val="Normal Table"/>
+    <w:uiPriority w:val="99"/>
     <w:semiHidden/>
     <w:unhideWhenUsed/>
-    <w:qFormat/>
     <w:tblPr>
       <w:tblInd w:w="0" w:type="dxa"/>
       <w:tblCellMar>
@@ -789,6 +1048,7 @@
   </w:style>
   <w:style w:type="numbering" w:default="1" w:styleId="NoList">
     <w:name w:val="No List"/>
+    <w:uiPriority w:val="99"/>
     <w:semiHidden/>
     <w:unhideWhenUsed/>
   </w:style>
@@ -1061,7 +1321,7 @@
   <a:extraClrSchemeLst/>
   <a:extLst>
     <a:ext uri="{05A4C25C-085E-4340-85A3-A5531E510DB2}">
-      <thm15:themeFamily xmlns:thm15="http://schemas.microsoft.com/office/thememl/2012/main" xmlns:a="http://schemas.openxmlformats.org/drawingml/2006/main" xmlns="" name="Office Theme" id="{62F939B6-93AF-4DB8-9C6B-D6C7DFDC589F}" vid="{4A3C46E8-61CC-4603-A589-7422A47A8E4A}"/>
+      <thm15:themeFamily xmlns:thm15="http://schemas.microsoft.com/office/thememl/2012/main" name="Office Theme" id="{62F939B6-93AF-4DB8-9C6B-D6C7DFDC589F}" vid="{4A3C46E8-61CC-4603-A589-7422A47A8E4A}"/>
     </a:ext>
   </a:extLst>
 </a:theme>

</xml_diff>